<commit_message>
get book and end game table
</commit_message>
<xml_diff>
--- a/ucijs/hing.docx
+++ b/ucijs/hing.docx
@@ -4,44 +4,64 @@
   <w:body>
     <w:p>
       <w:pPr>
+        <w:pStyle w:val="Title"/>
+      </w:pPr>
+      <w:r>
+        <w:t xml:space="preserve">Hing! </w:t>
+      </w:r>
+      <w:r>
+        <w:rPr>
+          <w:rFonts w:hint="eastAsia"/>
+        </w:rPr>
+        <w:t xml:space="preserve">The ultimate </w:t>
+      </w:r>
+      <w:r>
+        <w:rPr>
+          <w:rFonts w:hint="eastAsia"/>
+        </w:rPr>
+        <w:t>chess play</w:t>
+      </w:r>
+      <w:r>
+        <w:rPr>
+          <w:rFonts w:hint="eastAsia"/>
+        </w:rPr>
+        <w:t>ground</w:t>
+      </w:r>
+      <w:r>
+        <w:rPr>
+          <w:rFonts w:hint="eastAsia"/>
+        </w:rPr>
+        <w:t xml:space="preserve"> on web</w:t>
+      </w:r>
+    </w:p>
+    <w:p>
+      <w:pPr>
+        <w:pStyle w:val="Title"/>
+        <w:rPr>
+          <w:rFonts w:hint="eastAsia"/>
+        </w:rPr>
+      </w:pPr>
+    </w:p>
+    <w:p>
+      <w:pPr>
+        <w:pStyle w:val="Heading1"/>
+        <w:rPr>
+          <w:rFonts w:hint="eastAsia"/>
+        </w:rPr>
+      </w:pPr>
+      <w:r>
+        <w:t>F</w:t>
+      </w:r>
+      <w:r>
+        <w:rPr>
+          <w:rFonts w:hint="eastAsia"/>
+        </w:rPr>
+        <w:t>unction Briefing</w:t>
+      </w:r>
+    </w:p>
+    <w:p>
+      <w:pPr>
         <w:pStyle w:val="ListParagraph"/>
-        <w:rPr>
-          <w:rFonts w:hint="eastAsia"/>
-        </w:rPr>
-      </w:pPr>
-      <w:proofErr w:type="spellStart"/>
-      <w:r>
-        <w:t>Hing</w:t>
-      </w:r>
-      <w:proofErr w:type="spellEnd"/>
-      <w:r>
-        <w:t xml:space="preserve">! Happy </w:t>
-      </w:r>
-      <w:r>
-        <w:rPr>
-          <w:rFonts w:hint="eastAsia"/>
-        </w:rPr>
-        <w:t xml:space="preserve">playing in the </w:t>
-      </w:r>
-      <w:r>
-        <w:rPr>
-          <w:rFonts w:hint="eastAsia"/>
-        </w:rPr>
-        <w:t>chess play</w:t>
-      </w:r>
-      <w:r>
-        <w:rPr>
-          <w:rFonts w:hint="eastAsia"/>
-        </w:rPr>
-        <w:t>ground</w:t>
-      </w:r>
-    </w:p>
-    <w:p>
-      <w:pPr>
-        <w:pStyle w:val="ListParagraph"/>
-        <w:rPr>
-          <w:rFonts w:hint="eastAsia"/>
-        </w:rPr>
       </w:pPr>
     </w:p>
     <w:p>
@@ -77,39 +97,12 @@
         <w:rPr>
           <w:rFonts w:hint="eastAsia"/>
         </w:rPr>
-        <w:t>)</w:t>
-      </w:r>
-      <w:r>
-        <w:rPr>
-          <w:rFonts w:hint="eastAsia"/>
-        </w:rPr>
-        <w:t xml:space="preserve"> </w:t>
-      </w:r>
-      <w:r>
-        <w:rPr>
-          <w:rFonts w:hint="eastAsia"/>
-        </w:rPr>
-        <w:t>。</w:t>
-      </w:r>
-      <w:r>
-        <w:rPr>
-          <w:rFonts w:hint="eastAsia"/>
-        </w:rPr>
-        <w:t xml:space="preserve"> </w:t>
-      </w:r>
-      <w:r>
-        <w:rPr>
-          <w:rFonts w:hint="eastAsia"/>
-        </w:rPr>
-        <w:t>用户可以自由摆子形成局面。可以打谱，解残局，排局，也可以请求计算机帮助对局面进行评估，给出最佳走法。</w:t>
+        <w:t xml:space="preserve">) </w:t>
       </w:r>
     </w:p>
     <w:p>
       <w:pPr>
         <w:ind w:left="360"/>
-        <w:rPr>
-          <w:rFonts w:hint="eastAsia"/>
-        </w:rPr>
       </w:pPr>
       <w:r>
         <w:t>P</w:t>
@@ -126,13 +119,16 @@
         </w:rPr>
         <w:t xml:space="preserve"> to form a legal position</w:t>
       </w:r>
+      <w:r>
+        <w:rPr>
+          <w:rFonts w:hint="eastAsia"/>
+        </w:rPr>
+        <w:t xml:space="preserve">, to resolve end games, </w:t>
+      </w:r>
     </w:p>
     <w:p>
       <w:pPr>
         <w:ind w:left="360"/>
-        <w:rPr>
-          <w:rFonts w:hint="eastAsia"/>
-        </w:rPr>
       </w:pPr>
       <w:r>
         <w:t>A</w:t>
@@ -163,9 +159,6 @@
           <w:ilvl w:val="0"/>
           <w:numId w:val="1"/>
         </w:numPr>
-        <w:rPr>
-          <w:rFonts w:hint="eastAsia"/>
-        </w:rPr>
       </w:pPr>
       <w:r>
         <w:t>G</w:t>
@@ -192,9 +185,6 @@
     <w:p>
       <w:pPr>
         <w:ind w:left="360"/>
-        <w:rPr>
-          <w:rFonts w:hint="eastAsia"/>
-        </w:rPr>
       </w:pPr>
       <w:r>
         <w:t>C</w:t>
@@ -209,9 +199,6 @@
     <w:p>
       <w:pPr>
         <w:ind w:left="360"/>
-        <w:rPr>
-          <w:rFonts w:hint="eastAsia"/>
-        </w:rPr>
       </w:pPr>
       <w:r>
         <w:t>H</w:t>
@@ -220,7 +207,7 @@
         <w:rPr>
           <w:rFonts w:hint="eastAsia"/>
         </w:rPr>
-        <w:t>uman being</w:t>
+        <w:t>uman</w:t>
       </w:r>
       <w:r>
         <w:rPr>
@@ -238,9 +225,6 @@
     <w:p>
       <w:pPr>
         <w:ind w:left="360"/>
-        <w:rPr>
-          <w:rFonts w:hint="eastAsia"/>
-        </w:rPr>
       </w:pPr>
       <w:r>
         <w:t>H</w:t>
@@ -251,8 +235,6 @@
         </w:rPr>
         <w:t>uman to human</w:t>
       </w:r>
-      <w:bookmarkStart w:id="0" w:name="_GoBack"/>
-      <w:bookmarkEnd w:id="0"/>
     </w:p>
     <w:p>
       <w:pPr>
@@ -261,19 +243,16 @@
           <w:ilvl w:val="0"/>
           <w:numId w:val="1"/>
         </w:numPr>
-        <w:rPr>
-          <w:rFonts w:hint="eastAsia"/>
-        </w:rPr>
-      </w:pPr>
-      <w:bookmarkStart w:id="1" w:name="OLE_LINK3"/>
-      <w:r>
-        <w:t xml:space="preserve">Gaming </w:t>
-      </w:r>
-      <w:r>
-        <w:rPr>
-          <w:rFonts w:hint="eastAsia"/>
-        </w:rPr>
-        <w:t>history</w:t>
+      </w:pPr>
+      <w:bookmarkStart w:id="0" w:name="OLE_LINK3"/>
+      <w:r>
+        <w:t>Gam</w:t>
+      </w:r>
+      <w:r>
+        <w:rPr>
+          <w:rFonts w:hint="eastAsia"/>
+        </w:rPr>
+        <w:t>e Records</w:t>
       </w:r>
       <w:r>
         <w:rPr>
@@ -285,7 +264,7 @@
         <w:rPr>
           <w:rFonts w:hint="eastAsia"/>
         </w:rPr>
-        <w:t>对弈</w:t>
+        <w:t>对局</w:t>
       </w:r>
       <w:r>
         <w:rPr>
@@ -297,16 +276,25 @@
         <w:rPr>
           <w:rFonts w:hint="eastAsia"/>
         </w:rPr>
+        <w:t>/</w:t>
+      </w:r>
+      <w:r>
+        <w:rPr>
+          <w:rFonts w:hint="eastAsia"/>
+        </w:rPr>
+        <w:t>棋谱</w:t>
+      </w:r>
+      <w:r>
+        <w:rPr>
+          <w:rFonts w:hint="eastAsia"/>
+        </w:rPr>
         <w:t>)</w:t>
       </w:r>
     </w:p>
-    <w:bookmarkEnd w:id="1"/>
+    <w:bookmarkEnd w:id="0"/>
     <w:p>
       <w:pPr>
         <w:ind w:left="360"/>
-        <w:rPr>
-          <w:rFonts w:hint="eastAsia"/>
-        </w:rPr>
       </w:pPr>
       <w:r>
         <w:t>B</w:t>
@@ -315,133 +303,55 @@
         <w:rPr>
           <w:rFonts w:hint="eastAsia"/>
         </w:rPr>
-        <w:t>rowse gaming history</w:t>
+        <w:t>rowse and replay personal game records</w:t>
       </w:r>
     </w:p>
     <w:p>
       <w:pPr>
         <w:ind w:left="360"/>
-        <w:rPr>
-          <w:rFonts w:hint="eastAsia"/>
-        </w:rPr>
-      </w:pPr>
-      <w:r>
-        <w:t>G</w:t>
-      </w:r>
-      <w:r>
-        <w:rPr>
-          <w:rFonts w:hint="eastAsia"/>
-        </w:rPr>
-        <w:t>aming replay</w:t>
-      </w:r>
+      </w:pPr>
     </w:p>
     <w:p>
       <w:pPr>
         <w:ind w:left="360"/>
-        <w:rPr>
-          <w:rFonts w:hint="eastAsia"/>
-        </w:rPr>
       </w:pPr>
     </w:p>
     <w:p>
       <w:pPr>
         <w:ind w:left="360"/>
-        <w:rPr>
-          <w:rFonts w:hint="eastAsia"/>
-        </w:rPr>
       </w:pPr>
     </w:p>
     <w:p>
       <w:pPr>
         <w:ind w:left="360"/>
-        <w:rPr>
-          <w:rFonts w:hint="eastAsia"/>
-        </w:rPr>
       </w:pPr>
     </w:p>
     <w:p>
       <w:pPr>
         <w:ind w:left="360"/>
-        <w:rPr>
-          <w:rFonts w:hint="eastAsia"/>
-        </w:rPr>
       </w:pPr>
     </w:p>
     <w:p>
       <w:pPr>
         <w:ind w:left="360"/>
-        <w:rPr>
-          <w:rFonts w:hint="eastAsia"/>
-        </w:rPr>
       </w:pPr>
     </w:p>
     <w:p>
       <w:pPr>
         <w:ind w:left="360"/>
-        <w:rPr>
-          <w:rFonts w:hint="eastAsia"/>
-        </w:rPr>
-      </w:pPr>
-    </w:p>
-    <w:p>
-      <w:pPr>
-        <w:ind w:left="360"/>
-        <w:rPr>
-          <w:rFonts w:hint="eastAsia"/>
-        </w:rPr>
-      </w:pPr>
-    </w:p>
-    <w:p>
-      <w:pPr>
-        <w:ind w:left="360"/>
-        <w:rPr>
-          <w:rFonts w:hint="eastAsia"/>
-        </w:rPr>
-      </w:pPr>
-    </w:p>
-    <w:p>
-      <w:pPr>
-        <w:ind w:left="360"/>
-        <w:rPr>
-          <w:rFonts w:hint="eastAsia"/>
-        </w:rPr>
-      </w:pPr>
-    </w:p>
-    <w:p>
-      <w:pPr>
-        <w:ind w:left="360"/>
-        <w:rPr>
-          <w:rFonts w:hint="eastAsia"/>
-        </w:rPr>
-      </w:pPr>
-    </w:p>
-    <w:p>
-      <w:pPr>
-        <w:ind w:left="360"/>
-        <w:rPr>
-          <w:rFonts w:hint="eastAsia"/>
-        </w:rPr>
-      </w:pPr>
-    </w:p>
-    <w:p>
-      <w:pPr>
-        <w:ind w:left="360"/>
-        <w:rPr>
-          <w:rFonts w:hint="eastAsia"/>
-        </w:rPr>
-      </w:pPr>
-    </w:p>
-    <w:p>
-      <w:pPr>
-        <w:ind w:left="360"/>
-        <w:rPr>
-          <w:rFonts w:hint="eastAsia"/>
-        </w:rPr>
-      </w:pPr>
-    </w:p>
-    <w:p>
-      <w:pPr>
-        <w:ind w:left="360"/>
+      </w:pPr>
+    </w:p>
+    <w:p>
+      <w:pPr>
+        <w:rPr>
+          <w:rFonts w:hint="eastAsia"/>
+        </w:rPr>
+      </w:pPr>
+    </w:p>
+    <w:p/>
+    <w:p>
+      <w:pPr>
+        <w:pStyle w:val="Heading1"/>
         <w:rPr>
           <w:rFonts w:hint="eastAsia"/>
         </w:rPr>
@@ -463,6 +373,7 @@
         <w:t>s</w:t>
       </w:r>
     </w:p>
+    <w:p/>
     <w:p>
       <w:pPr>
         <w:pStyle w:val="ListParagraph"/>
@@ -470,9 +381,6 @@
           <w:ilvl w:val="0"/>
           <w:numId w:val="3"/>
         </w:numPr>
-        <w:rPr>
-          <w:rFonts w:hint="eastAsia"/>
-        </w:rPr>
       </w:pPr>
       <w:r>
         <w:t>O</w:t>
@@ -491,9 +399,6 @@
           <w:ilvl w:val="0"/>
           <w:numId w:val="3"/>
         </w:numPr>
-        <w:rPr>
-          <w:rFonts w:hint="eastAsia"/>
-        </w:rPr>
       </w:pPr>
       <w:r>
         <w:t>U</w:t>
@@ -512,12 +417,9 @@
           <w:ilvl w:val="0"/>
           <w:numId w:val="3"/>
         </w:numPr>
-        <w:rPr>
-          <w:rFonts w:hint="eastAsia"/>
-        </w:rPr>
-      </w:pPr>
-      <w:bookmarkStart w:id="2" w:name="OLE_LINK1"/>
-      <w:bookmarkStart w:id="3" w:name="OLE_LINK2"/>
+      </w:pPr>
+      <w:bookmarkStart w:id="1" w:name="OLE_LINK1"/>
+      <w:bookmarkStart w:id="2" w:name="OLE_LINK2"/>
       <w:r>
         <w:rPr>
           <w:rFonts w:hint="eastAsia"/>
@@ -525,8 +427,8 @@
         <w:t>practice mode, use cases:</w:t>
       </w:r>
     </w:p>
+    <w:bookmarkEnd w:id="1"/>
     <w:bookmarkEnd w:id="2"/>
-    <w:bookmarkEnd w:id="3"/>
     <w:p>
       <w:pPr>
         <w:pStyle w:val="ListParagraph"/>
@@ -534,9 +436,6 @@
           <w:ilvl w:val="1"/>
           <w:numId w:val="3"/>
         </w:numPr>
-        <w:rPr>
-          <w:rFonts w:hint="eastAsia"/>
-        </w:rPr>
       </w:pPr>
       <w:r>
         <w:t>P</w:t>
@@ -555,9 +454,6 @@
           <w:ilvl w:val="1"/>
           <w:numId w:val="3"/>
         </w:numPr>
-        <w:rPr>
-          <w:rFonts w:hint="eastAsia"/>
-        </w:rPr>
       </w:pPr>
       <w:r>
         <w:rPr>
@@ -588,9 +484,6 @@
           <w:ilvl w:val="1"/>
           <w:numId w:val="3"/>
         </w:numPr>
-        <w:rPr>
-          <w:rFonts w:hint="eastAsia"/>
-        </w:rPr>
       </w:pPr>
       <w:r>
         <w:t xml:space="preserve">Set </w:t>
@@ -612,9 +505,6 @@
           <w:ilvl w:val="1"/>
           <w:numId w:val="3"/>
         </w:numPr>
-        <w:rPr>
-          <w:rFonts w:hint="eastAsia"/>
-        </w:rPr>
       </w:pPr>
       <w:r>
         <w:t>C</w:t>
@@ -633,9 +523,6 @@
           <w:ilvl w:val="1"/>
           <w:numId w:val="3"/>
         </w:numPr>
-        <w:rPr>
-          <w:rFonts w:hint="eastAsia"/>
-        </w:rPr>
       </w:pPr>
       <w:r>
         <w:t>M</w:t>
@@ -654,9 +541,6 @@
           <w:ilvl w:val="1"/>
           <w:numId w:val="3"/>
         </w:numPr>
-        <w:rPr>
-          <w:rFonts w:hint="eastAsia"/>
-        </w:rPr>
       </w:pPr>
       <w:r>
         <w:t>A</w:t>
@@ -687,9 +571,6 @@
           <w:ilvl w:val="1"/>
           <w:numId w:val="3"/>
         </w:numPr>
-        <w:rPr>
-          <w:rFonts w:hint="eastAsia"/>
-        </w:rPr>
       </w:pPr>
       <w:r>
         <w:t>C</w:t>
@@ -708,9 +589,6 @@
           <w:ilvl w:val="0"/>
           <w:numId w:val="3"/>
         </w:numPr>
-        <w:rPr>
-          <w:rFonts w:hint="eastAsia"/>
-        </w:rPr>
       </w:pPr>
       <w:r>
         <w:rPr>
@@ -732,9 +610,6 @@
           <w:ilvl w:val="1"/>
           <w:numId w:val="3"/>
         </w:numPr>
-        <w:rPr>
-          <w:rFonts w:hint="eastAsia"/>
-        </w:rPr>
       </w:pPr>
       <w:r>
         <w:t>S</w:t>
@@ -849,9 +724,6 @@
           <w:ilvl w:val="1"/>
           <w:numId w:val="3"/>
         </w:numPr>
-        <w:rPr>
-          <w:rFonts w:hint="eastAsia"/>
-        </w:rPr>
       </w:pPr>
       <w:r>
         <w:t>S</w:t>
@@ -882,9 +754,6 @@
           <w:ilvl w:val="1"/>
           <w:numId w:val="3"/>
         </w:numPr>
-        <w:rPr>
-          <w:rFonts w:hint="eastAsia"/>
-        </w:rPr>
       </w:pPr>
       <w:r>
         <w:t>I</w:t>
@@ -912,9 +781,6 @@
           <w:ilvl w:val="0"/>
           <w:numId w:val="3"/>
         </w:numPr>
-        <w:rPr>
-          <w:rFonts w:hint="eastAsia"/>
-        </w:rPr>
       </w:pPr>
       <w:r>
         <w:t xml:space="preserve">Gaming </w:t>
@@ -935,13 +801,7 @@
         <w:rPr>
           <w:rFonts w:hint="eastAsia"/>
         </w:rPr>
-        <w:t xml:space="preserve"> </w:t>
-      </w:r>
-      <w:r>
-        <w:rPr>
-          <w:rFonts w:hint="eastAsia"/>
-        </w:rPr>
-        <w:t>use cases</w:t>
+        <w:t xml:space="preserve"> use cases</w:t>
       </w:r>
     </w:p>
     <w:p>
@@ -951,9 +811,6 @@
           <w:ilvl w:val="1"/>
           <w:numId w:val="3"/>
         </w:numPr>
-        <w:rPr>
-          <w:rFonts w:hint="eastAsia"/>
-        </w:rPr>
       </w:pPr>
       <w:r>
         <w:t>B</w:t>
@@ -972,9 +829,6 @@
           <w:ilvl w:val="1"/>
           <w:numId w:val="3"/>
         </w:numPr>
-        <w:rPr>
-          <w:rFonts w:hint="eastAsia"/>
-        </w:rPr>
       </w:pPr>
       <w:r>
         <w:t xml:space="preserve">Replay </w:t>
@@ -993,9 +847,6 @@
           <w:ilvl w:val="1"/>
           <w:numId w:val="3"/>
         </w:numPr>
-        <w:rPr>
-          <w:rFonts w:hint="eastAsia"/>
-        </w:rPr>
       </w:pPr>
       <w:r>
         <w:t>A</w:t>
@@ -1014,9 +865,6 @@
           <w:ilvl w:val="1"/>
           <w:numId w:val="3"/>
         </w:numPr>
-        <w:rPr>
-          <w:rFonts w:hint="eastAsia"/>
-        </w:rPr>
       </w:pPr>
       <w:r>
         <w:t xml:space="preserve">Ask </w:t>
@@ -1032,14 +880,3360 @@
       <w:pPr>
         <w:pStyle w:val="ListParagraph"/>
         <w:ind w:left="1440"/>
-        <w:rPr>
-          <w:rFonts w:hint="eastAsia"/>
-        </w:rPr>
       </w:pPr>
     </w:p>
     <w:p>
       <w:pPr>
         <w:ind w:left="360"/>
+        <w:rPr>
+          <w:rFonts w:hint="eastAsia"/>
+        </w:rPr>
+      </w:pPr>
+    </w:p>
+    <w:p>
+      <w:pPr>
+        <w:ind w:left="360"/>
+        <w:rPr>
+          <w:rFonts w:hint="eastAsia"/>
+        </w:rPr>
+      </w:pPr>
+    </w:p>
+    <w:p>
+      <w:pPr>
+        <w:ind w:left="360"/>
+        <w:rPr>
+          <w:rFonts w:hint="eastAsia"/>
+        </w:rPr>
+      </w:pPr>
+    </w:p>
+    <w:p>
+      <w:pPr>
+        <w:ind w:left="360"/>
+        <w:rPr>
+          <w:rFonts w:hint="eastAsia"/>
+        </w:rPr>
+      </w:pPr>
+    </w:p>
+    <w:p>
+      <w:pPr>
+        <w:ind w:left="360"/>
+        <w:rPr>
+          <w:rFonts w:hint="eastAsia"/>
+        </w:rPr>
+      </w:pPr>
+    </w:p>
+    <w:p>
+      <w:pPr>
+        <w:ind w:left="360"/>
+        <w:rPr>
+          <w:rFonts w:hint="eastAsia"/>
+        </w:rPr>
+      </w:pPr>
+    </w:p>
+    <w:p>
+      <w:pPr>
+        <w:ind w:left="360"/>
+        <w:rPr>
+          <w:rFonts w:hint="eastAsia"/>
+        </w:rPr>
+      </w:pPr>
+    </w:p>
+    <w:p>
+      <w:pPr>
+        <w:pStyle w:val="Heading1"/>
+        <w:rPr>
+          <w:rFonts w:hint="eastAsia"/>
+        </w:rPr>
+      </w:pPr>
+      <w:r>
+        <w:lastRenderedPageBreak/>
+        <w:t>T</w:t>
+      </w:r>
+      <w:r>
+        <w:rPr>
+          <w:rFonts w:hint="eastAsia"/>
+        </w:rPr>
+        <w:t>he Architecture</w:t>
+      </w:r>
+    </w:p>
+    <w:p>
+      <w:pPr>
+        <w:rPr>
+          <w:rFonts w:hint="eastAsia"/>
+        </w:rPr>
+      </w:pPr>
+    </w:p>
+    <w:p>
+      <w:pPr>
+        <w:rPr>
+          <w:rFonts w:hint="eastAsia"/>
+        </w:rPr>
+      </w:pPr>
+      <w:r>
+        <w:rPr>
+          <w:noProof/>
+        </w:rPr>
+        <mc:AlternateContent>
+          <mc:Choice Requires="wpg">
+            <w:drawing>
+              <wp:anchor distT="0" distB="0" distL="114300" distR="114300" simplePos="0" relativeHeight="251672576" behindDoc="0" locked="0" layoutInCell="1" allowOverlap="1" wp14:anchorId="24A4B8CB" wp14:editId="5E52181D">
+                <wp:simplePos x="0" y="0"/>
+                <wp:positionH relativeFrom="column">
+                  <wp:posOffset>76200</wp:posOffset>
+                </wp:positionH>
+                <wp:positionV relativeFrom="paragraph">
+                  <wp:posOffset>59690</wp:posOffset>
+                </wp:positionV>
+                <wp:extent cx="3778250" cy="3587750"/>
+                <wp:effectExtent l="57150" t="38100" r="69850" b="88900"/>
+                <wp:wrapNone/>
+                <wp:docPr id="28" name="Group 28"/>
+                <wp:cNvGraphicFramePr/>
+                <a:graphic xmlns:a="http://schemas.openxmlformats.org/drawingml/2006/main">
+                  <a:graphicData uri="http://schemas.microsoft.com/office/word/2010/wordprocessingGroup">
+                    <wpg:wgp>
+                      <wpg:cNvGrpSpPr/>
+                      <wpg:grpSpPr>
+                        <a:xfrm>
+                          <a:off x="0" y="0"/>
+                          <a:ext cx="3778250" cy="3587750"/>
+                          <a:chOff x="0" y="0"/>
+                          <a:chExt cx="3778250" cy="3587750"/>
+                        </a:xfrm>
+                      </wpg:grpSpPr>
+                      <wps:wsp>
+                        <wps:cNvPr id="1" name="Rectangle 1"/>
+                        <wps:cNvSpPr/>
+                        <wps:spPr>
+                          <a:xfrm>
+                            <a:off x="0" y="0"/>
+                            <a:ext cx="3778250" cy="1016000"/>
+                          </a:xfrm>
+                          <a:prstGeom prst="rect">
+                            <a:avLst/>
+                          </a:prstGeom>
+                        </wps:spPr>
+                        <wps:style>
+                          <a:lnRef idx="1">
+                            <a:schemeClr val="accent6"/>
+                          </a:lnRef>
+                          <a:fillRef idx="2">
+                            <a:schemeClr val="accent6"/>
+                          </a:fillRef>
+                          <a:effectRef idx="1">
+                            <a:schemeClr val="accent6"/>
+                          </a:effectRef>
+                          <a:fontRef idx="minor">
+                            <a:schemeClr val="dk1"/>
+                          </a:fontRef>
+                        </wps:style>
+                        <wps:txbx>
+                          <w:txbxContent>
+                            <w:p>
+                              <w:pPr>
+                                <w:rPr>
+                                  <w:rFonts w:hint="eastAsia"/>
+                                </w:rPr>
+                              </w:pPr>
+                              <w:r>
+                                <w:rPr>
+                                  <w:rFonts w:hint="eastAsia"/>
+                                </w:rPr>
+                                <w:t>Browser</w:t>
+                              </w:r>
+                            </w:p>
+                            <w:p>
+                              <w:pPr>
+                                <w:rPr>
+                                  <w:rFonts w:hint="eastAsia"/>
+                                </w:rPr>
+                              </w:pPr>
+                            </w:p>
+                            <w:p>
+                              <w:pPr>
+                                <w:rPr>
+                                  <w:rFonts w:hint="eastAsia"/>
+                                </w:rPr>
+                              </w:pPr>
+                            </w:p>
+                            <w:p/>
+                          </w:txbxContent>
+                        </wps:txbx>
+                        <wps:bodyPr rot="0" spcFirstLastPara="0" vertOverflow="overflow" horzOverflow="overflow" vert="horz" wrap="square" lIns="91440" tIns="45720" rIns="91440" bIns="45720" numCol="1" spcCol="0" rtlCol="0" fromWordArt="0" anchor="ctr" anchorCtr="0" forceAA="0" compatLnSpc="1">
+                          <a:prstTxWarp prst="textNoShape">
+                            <a:avLst/>
+                          </a:prstTxWarp>
+                          <a:noAutofit/>
+                        </wps:bodyPr>
+                      </wps:wsp>
+                      <wps:wsp>
+                        <wps:cNvPr id="2" name="Rounded Rectangle 2"/>
+                        <wps:cNvSpPr/>
+                        <wps:spPr>
+                          <a:xfrm>
+                            <a:off x="552450" y="317500"/>
+                            <a:ext cx="1041400" cy="406400"/>
+                          </a:xfrm>
+                          <a:prstGeom prst="roundRect">
+                            <a:avLst/>
+                          </a:prstGeom>
+                        </wps:spPr>
+                        <wps:style>
+                          <a:lnRef idx="3">
+                            <a:schemeClr val="lt1"/>
+                          </a:lnRef>
+                          <a:fillRef idx="1">
+                            <a:schemeClr val="accent3"/>
+                          </a:fillRef>
+                          <a:effectRef idx="1">
+                            <a:schemeClr val="accent3"/>
+                          </a:effectRef>
+                          <a:fontRef idx="minor">
+                            <a:schemeClr val="lt1"/>
+                          </a:fontRef>
+                        </wps:style>
+                        <wps:txbx>
+                          <w:txbxContent>
+                            <w:p>
+                              <w:pPr>
+                                <w:jc w:val="center"/>
+                              </w:pPr>
+                              <w:r>
+                                <w:rPr>
+                                  <w:rFonts w:hint="eastAsia"/>
+                                </w:rPr>
+                                <w:t>Board View</w:t>
+                              </w:r>
+                            </w:p>
+                          </w:txbxContent>
+                        </wps:txbx>
+                        <wps:bodyPr rot="0" spcFirstLastPara="0" vertOverflow="overflow" horzOverflow="overflow" vert="horz" wrap="square" lIns="91440" tIns="45720" rIns="91440" bIns="45720" numCol="1" spcCol="0" rtlCol="0" fromWordArt="0" anchor="ctr" anchorCtr="0" forceAA="0" compatLnSpc="1">
+                          <a:prstTxWarp prst="textNoShape">
+                            <a:avLst/>
+                          </a:prstTxWarp>
+                          <a:noAutofit/>
+                        </wps:bodyPr>
+                      </wps:wsp>
+                      <wps:wsp>
+                        <wps:cNvPr id="3" name="Rounded Rectangle 3"/>
+                        <wps:cNvSpPr/>
+                        <wps:spPr>
+                          <a:xfrm>
+                            <a:off x="2286000" y="317500"/>
+                            <a:ext cx="927100" cy="419100"/>
+                          </a:xfrm>
+                          <a:prstGeom prst="roundRect">
+                            <a:avLst/>
+                          </a:prstGeom>
+                        </wps:spPr>
+                        <wps:style>
+                          <a:lnRef idx="3">
+                            <a:schemeClr val="lt1"/>
+                          </a:lnRef>
+                          <a:fillRef idx="1">
+                            <a:schemeClr val="accent1"/>
+                          </a:fillRef>
+                          <a:effectRef idx="1">
+                            <a:schemeClr val="accent1"/>
+                          </a:effectRef>
+                          <a:fontRef idx="minor">
+                            <a:schemeClr val="lt1"/>
+                          </a:fontRef>
+                        </wps:style>
+                        <wps:txbx>
+                          <w:txbxContent>
+                            <w:p>
+                              <w:pPr>
+                                <w:jc w:val="center"/>
+                              </w:pPr>
+                              <w:r>
+                                <w:t>C</w:t>
+                              </w:r>
+                              <w:r>
+                                <w:rPr>
+                                  <w:rFonts w:hint="eastAsia"/>
+                                </w:rPr>
+                                <w:t>lient AI</w:t>
+                              </w:r>
+                            </w:p>
+                          </w:txbxContent>
+                        </wps:txbx>
+                        <wps:bodyPr rot="0" spcFirstLastPara="0" vertOverflow="overflow" horzOverflow="overflow" vert="horz" wrap="square" lIns="91440" tIns="45720" rIns="91440" bIns="45720" numCol="1" spcCol="0" rtlCol="0" fromWordArt="0" anchor="ctr" anchorCtr="0" forceAA="0" compatLnSpc="1">
+                          <a:prstTxWarp prst="textNoShape">
+                            <a:avLst/>
+                          </a:prstTxWarp>
+                          <a:noAutofit/>
+                        </wps:bodyPr>
+                      </wps:wsp>
+                      <wps:wsp>
+                        <wps:cNvPr id="4" name="Rectangle 4"/>
+                        <wps:cNvSpPr/>
+                        <wps:spPr>
+                          <a:xfrm>
+                            <a:off x="0" y="1143000"/>
+                            <a:ext cx="3778250" cy="1181100"/>
+                          </a:xfrm>
+                          <a:prstGeom prst="rect">
+                            <a:avLst/>
+                          </a:prstGeom>
+                        </wps:spPr>
+                        <wps:style>
+                          <a:lnRef idx="1">
+                            <a:schemeClr val="accent5"/>
+                          </a:lnRef>
+                          <a:fillRef idx="2">
+                            <a:schemeClr val="accent5"/>
+                          </a:fillRef>
+                          <a:effectRef idx="1">
+                            <a:schemeClr val="accent5"/>
+                          </a:effectRef>
+                          <a:fontRef idx="minor">
+                            <a:schemeClr val="dk1"/>
+                          </a:fontRef>
+                        </wps:style>
+                        <wps:txbx>
+                          <w:txbxContent>
+                            <w:p>
+                              <w:pPr>
+                                <w:rPr>
+                                  <w:rFonts w:hint="eastAsia"/>
+                                </w:rPr>
+                              </w:pPr>
+                              <w:r>
+                                <w:rPr>
+                                  <w:rFonts w:hint="eastAsia"/>
+                                </w:rPr>
+                                <w:t>Node</w:t>
+                              </w:r>
+                            </w:p>
+                            <w:p>
+                              <w:pPr>
+                                <w:rPr>
+                                  <w:rFonts w:hint="eastAsia"/>
+                                </w:rPr>
+                              </w:pPr>
+                            </w:p>
+                            <w:p>
+                              <w:pPr>
+                                <w:rPr>
+                                  <w:rFonts w:hint="eastAsia"/>
+                                </w:rPr>
+                              </w:pPr>
+                            </w:p>
+                            <w:p>
+                              <w:pPr>
+                                <w:jc w:val="center"/>
+                                <w:rPr>
+                                  <w:rFonts w:hint="eastAsia"/>
+                                </w:rPr>
+                              </w:pPr>
+                            </w:p>
+                            <w:p>
+                              <w:pPr>
+                                <w:jc w:val="center"/>
+                              </w:pPr>
+                            </w:p>
+                          </w:txbxContent>
+                        </wps:txbx>
+                        <wps:bodyPr rot="0" spcFirstLastPara="0" vertOverflow="overflow" horzOverflow="overflow" vert="horz" wrap="square" lIns="91440" tIns="45720" rIns="91440" bIns="45720" numCol="1" spcCol="0" rtlCol="0" fromWordArt="0" anchor="ctr" anchorCtr="0" forceAA="0" compatLnSpc="1">
+                          <a:prstTxWarp prst="textNoShape">
+                            <a:avLst/>
+                          </a:prstTxWarp>
+                          <a:noAutofit/>
+                        </wps:bodyPr>
+                      </wps:wsp>
+                      <wps:wsp>
+                        <wps:cNvPr id="5" name="Rounded Rectangle 5"/>
+                        <wps:cNvSpPr/>
+                        <wps:spPr>
+                          <a:xfrm>
+                            <a:off x="552450" y="1333500"/>
+                            <a:ext cx="2660650" cy="774700"/>
+                          </a:xfrm>
+                          <a:prstGeom prst="roundRect">
+                            <a:avLst/>
+                          </a:prstGeom>
+                        </wps:spPr>
+                        <wps:style>
+                          <a:lnRef idx="3">
+                            <a:schemeClr val="lt1"/>
+                          </a:lnRef>
+                          <a:fillRef idx="1">
+                            <a:schemeClr val="accent5"/>
+                          </a:fillRef>
+                          <a:effectRef idx="1">
+                            <a:schemeClr val="accent5"/>
+                          </a:effectRef>
+                          <a:fontRef idx="minor">
+                            <a:schemeClr val="lt1"/>
+                          </a:fontRef>
+                        </wps:style>
+                        <wps:txbx>
+                          <w:txbxContent>
+                            <w:p>
+                              <w:pPr>
+                                <w:jc w:val="center"/>
+                              </w:pPr>
+                              <w:r>
+                                <w:rPr>
+                                  <w:rFonts w:hint="eastAsia"/>
+                                </w:rPr>
+                                <w:t>Application</w:t>
+                              </w:r>
+                            </w:p>
+                          </w:txbxContent>
+                        </wps:txbx>
+                        <wps:bodyPr rot="0" spcFirstLastPara="0" vertOverflow="overflow" horzOverflow="overflow" vert="horz" wrap="square" lIns="91440" tIns="45720" rIns="91440" bIns="45720" numCol="1" spcCol="0" rtlCol="0" fromWordArt="0" anchor="ctr" anchorCtr="0" forceAA="0" compatLnSpc="1">
+                          <a:prstTxWarp prst="textNoShape">
+                            <a:avLst/>
+                          </a:prstTxWarp>
+                          <a:noAutofit/>
+                        </wps:bodyPr>
+                      </wps:wsp>
+                      <wps:wsp>
+                        <wps:cNvPr id="6" name="Rectangle 6"/>
+                        <wps:cNvSpPr/>
+                        <wps:spPr>
+                          <a:xfrm>
+                            <a:off x="1187450" y="2470150"/>
+                            <a:ext cx="1257300" cy="1117600"/>
+                          </a:xfrm>
+                          <a:prstGeom prst="rect">
+                            <a:avLst/>
+                          </a:prstGeom>
+                        </wps:spPr>
+                        <wps:style>
+                          <a:lnRef idx="1">
+                            <a:schemeClr val="accent4"/>
+                          </a:lnRef>
+                          <a:fillRef idx="2">
+                            <a:schemeClr val="accent4"/>
+                          </a:fillRef>
+                          <a:effectRef idx="1">
+                            <a:schemeClr val="accent4"/>
+                          </a:effectRef>
+                          <a:fontRef idx="minor">
+                            <a:schemeClr val="dk1"/>
+                          </a:fontRef>
+                        </wps:style>
+                        <wps:txbx>
+                          <w:txbxContent>
+                            <w:p>
+                              <w:pPr>
+                                <w:rPr>
+                                  <w:rFonts w:hint="eastAsia"/>
+                                </w:rPr>
+                              </w:pPr>
+                              <w:r>
+                                <w:rPr>
+                                  <w:rFonts w:hint="eastAsia"/>
+                                </w:rPr>
+                                <w:t>Redis</w:t>
+                              </w:r>
+                            </w:p>
+                            <w:p>
+                              <w:pPr>
+                                <w:jc w:val="center"/>
+                                <w:rPr>
+                                  <w:rFonts w:hint="eastAsia"/>
+                                </w:rPr>
+                              </w:pPr>
+                            </w:p>
+                            <w:p>
+                              <w:pPr>
+                                <w:jc w:val="center"/>
+                              </w:pPr>
+                            </w:p>
+                          </w:txbxContent>
+                        </wps:txbx>
+                        <wps:bodyPr rot="0" spcFirstLastPara="0" vertOverflow="overflow" horzOverflow="overflow" vert="horz" wrap="square" lIns="91440" tIns="45720" rIns="91440" bIns="45720" numCol="1" spcCol="0" rtlCol="0" fromWordArt="0" anchor="ctr" anchorCtr="0" forceAA="0" compatLnSpc="1">
+                          <a:prstTxWarp prst="textNoShape">
+                            <a:avLst/>
+                          </a:prstTxWarp>
+                          <a:noAutofit/>
+                        </wps:bodyPr>
+                      </wps:wsp>
+                      <wps:wsp>
+                        <wps:cNvPr id="7" name="Rounded Rectangle 7"/>
+                        <wps:cNvSpPr/>
+                        <wps:spPr>
+                          <a:xfrm>
+                            <a:off x="1250950" y="2819400"/>
+                            <a:ext cx="1123950" cy="501650"/>
+                          </a:xfrm>
+                          <a:prstGeom prst="roundRect">
+                            <a:avLst/>
+                          </a:prstGeom>
+                        </wps:spPr>
+                        <wps:style>
+                          <a:lnRef idx="3">
+                            <a:schemeClr val="lt1"/>
+                          </a:lnRef>
+                          <a:fillRef idx="1">
+                            <a:schemeClr val="accent4"/>
+                          </a:fillRef>
+                          <a:effectRef idx="1">
+                            <a:schemeClr val="accent4"/>
+                          </a:effectRef>
+                          <a:fontRef idx="minor">
+                            <a:schemeClr val="lt1"/>
+                          </a:fontRef>
+                        </wps:style>
+                        <wps:txbx>
+                          <w:txbxContent>
+                            <w:p>
+                              <w:pPr>
+                                <w:jc w:val="center"/>
+                              </w:pPr>
+                              <w:r>
+                                <w:rPr>
+                                  <w:rFonts w:hint="eastAsia"/>
+                                </w:rPr>
+                                <w:t>Position</w:t>
+                              </w:r>
+                              <w:r>
+                                <w:rPr>
+                                  <w:rFonts w:hint="eastAsia"/>
+                                </w:rPr>
+                                <w:t xml:space="preserve"> Cache</w:t>
+                              </w:r>
+                              <w:r>
+                                <w:rPr>
+                                  <w:rFonts w:hint="eastAsia"/>
+                                </w:rPr>
+                                <w:t xml:space="preserve"> Database</w:t>
+                              </w:r>
+                            </w:p>
+                          </w:txbxContent>
+                        </wps:txbx>
+                        <wps:bodyPr rot="0" spcFirstLastPara="0" vertOverflow="overflow" horzOverflow="overflow" vert="horz" wrap="square" lIns="91440" tIns="45720" rIns="91440" bIns="45720" numCol="1" spcCol="0" rtlCol="0" fromWordArt="0" anchor="ctr" anchorCtr="0" forceAA="0" compatLnSpc="1">
+                          <a:prstTxWarp prst="textNoShape">
+                            <a:avLst/>
+                          </a:prstTxWarp>
+                          <a:noAutofit/>
+                        </wps:bodyPr>
+                      </wps:wsp>
+                      <wps:wsp>
+                        <wps:cNvPr id="8" name="Rounded Rectangle 8"/>
+                        <wps:cNvSpPr/>
+                        <wps:spPr>
+                          <a:xfrm>
+                            <a:off x="698500" y="1638300"/>
+                            <a:ext cx="673100" cy="349250"/>
+                          </a:xfrm>
+                          <a:prstGeom prst="roundRect">
+                            <a:avLst/>
+                          </a:prstGeom>
+                        </wps:spPr>
+                        <wps:style>
+                          <a:lnRef idx="3">
+                            <a:schemeClr val="lt1"/>
+                          </a:lnRef>
+                          <a:fillRef idx="1">
+                            <a:schemeClr val="accent3"/>
+                          </a:fillRef>
+                          <a:effectRef idx="1">
+                            <a:schemeClr val="accent3"/>
+                          </a:effectRef>
+                          <a:fontRef idx="minor">
+                            <a:schemeClr val="lt1"/>
+                          </a:fontRef>
+                        </wps:style>
+                        <wps:txbx>
+                          <w:txbxContent>
+                            <w:p>
+                              <w:r>
+                                <w:rPr>
+                                  <w:rFonts w:hint="eastAsia"/>
+                                </w:rPr>
+                                <w:t>UCCI</w:t>
+                              </w:r>
+                              <w:r>
+                                <w:rPr>
+                                  <w:rFonts w:hint="eastAsia"/>
+                                </w:rPr>
+                                <w:t>.js</w:t>
+                              </w:r>
+                            </w:p>
+                          </w:txbxContent>
+                        </wps:txbx>
+                        <wps:bodyPr rot="0" spcFirstLastPara="0" vertOverflow="overflow" horzOverflow="overflow" vert="horz" wrap="square" lIns="91440" tIns="45720" rIns="91440" bIns="45720" numCol="1" spcCol="0" rtlCol="0" fromWordArt="0" anchor="ctr" anchorCtr="0" forceAA="0" compatLnSpc="1">
+                          <a:prstTxWarp prst="textNoShape">
+                            <a:avLst/>
+                          </a:prstTxWarp>
+                          <a:noAutofit/>
+                        </wps:bodyPr>
+                      </wps:wsp>
+                      <wps:wsp>
+                        <wps:cNvPr id="9" name="Rectangle 9"/>
+                        <wps:cNvSpPr/>
+                        <wps:spPr>
+                          <a:xfrm>
+                            <a:off x="0" y="2476500"/>
+                            <a:ext cx="1060450" cy="1111250"/>
+                          </a:xfrm>
+                          <a:prstGeom prst="rect">
+                            <a:avLst/>
+                          </a:prstGeom>
+                        </wps:spPr>
+                        <wps:style>
+                          <a:lnRef idx="1">
+                            <a:schemeClr val="dk1"/>
+                          </a:lnRef>
+                          <a:fillRef idx="2">
+                            <a:schemeClr val="dk1"/>
+                          </a:fillRef>
+                          <a:effectRef idx="1">
+                            <a:schemeClr val="dk1"/>
+                          </a:effectRef>
+                          <a:fontRef idx="minor">
+                            <a:schemeClr val="dk1"/>
+                          </a:fontRef>
+                        </wps:style>
+                        <wps:txbx>
+                          <w:txbxContent>
+                            <w:p>
+                              <w:pPr>
+                                <w:jc w:val="center"/>
+                              </w:pPr>
+                              <w:r>
+                                <w:rPr>
+                                  <w:rFonts w:hint="eastAsia"/>
+                                </w:rPr>
+                                <w:t>UCCI</w:t>
+                              </w:r>
+                              <w:r>
+                                <w:rPr>
+                                  <w:rFonts w:hint="eastAsia"/>
+                                </w:rPr>
+                                <w:t xml:space="preserve"> Engines</w:t>
+                              </w:r>
+                            </w:p>
+                          </w:txbxContent>
+                        </wps:txbx>
+                        <wps:bodyPr rot="0" spcFirstLastPara="0" vertOverflow="overflow" horzOverflow="overflow" vert="horz" wrap="square" lIns="91440" tIns="45720" rIns="91440" bIns="45720" numCol="1" spcCol="0" rtlCol="0" fromWordArt="0" anchor="ctr" anchorCtr="0" forceAA="0" compatLnSpc="1">
+                          <a:prstTxWarp prst="textNoShape">
+                            <a:avLst/>
+                          </a:prstTxWarp>
+                          <a:noAutofit/>
+                        </wps:bodyPr>
+                      </wps:wsp>
+                      <wps:wsp>
+                        <wps:cNvPr id="10" name="Rectangle 10"/>
+                        <wps:cNvSpPr/>
+                        <wps:spPr>
+                          <a:xfrm>
+                            <a:off x="2540000" y="2470150"/>
+                            <a:ext cx="1238250" cy="1117600"/>
+                          </a:xfrm>
+                          <a:prstGeom prst="rect">
+                            <a:avLst/>
+                          </a:prstGeom>
+                        </wps:spPr>
+                        <wps:style>
+                          <a:lnRef idx="1">
+                            <a:schemeClr val="accent2"/>
+                          </a:lnRef>
+                          <a:fillRef idx="2">
+                            <a:schemeClr val="accent2"/>
+                          </a:fillRef>
+                          <a:effectRef idx="1">
+                            <a:schemeClr val="accent2"/>
+                          </a:effectRef>
+                          <a:fontRef idx="minor">
+                            <a:schemeClr val="dk1"/>
+                          </a:fontRef>
+                        </wps:style>
+                        <wps:txbx>
+                          <w:txbxContent>
+                            <w:p>
+                              <w:pPr>
+                                <w:rPr>
+                                  <w:rFonts w:hint="eastAsia"/>
+                                </w:rPr>
+                              </w:pPr>
+                              <w:r>
+                                <w:rPr>
+                                  <w:rFonts w:hint="eastAsia"/>
+                                </w:rPr>
+                                <w:t>Mongodb</w:t>
+                              </w:r>
+                            </w:p>
+                            <w:p>
+                              <w:pPr>
+                                <w:rPr>
+                                  <w:rFonts w:hint="eastAsia"/>
+                                </w:rPr>
+                              </w:pPr>
+                            </w:p>
+                            <w:p>
+                              <w:pPr>
+                                <w:jc w:val="center"/>
+                                <w:rPr>
+                                  <w:rFonts w:hint="eastAsia"/>
+                                </w:rPr>
+                              </w:pPr>
+                            </w:p>
+                            <w:p>
+                              <w:pPr>
+                                <w:jc w:val="center"/>
+                                <w:rPr>
+                                  <w:rFonts w:hint="eastAsia"/>
+                                </w:rPr>
+                              </w:pPr>
+                            </w:p>
+                            <w:p>
+                              <w:pPr>
+                                <w:jc w:val="center"/>
+                              </w:pPr>
+                            </w:p>
+                          </w:txbxContent>
+                        </wps:txbx>
+                        <wps:bodyPr rot="0" spcFirstLastPara="0" vertOverflow="overflow" horzOverflow="overflow" vert="horz" wrap="square" lIns="91440" tIns="45720" rIns="91440" bIns="45720" numCol="1" spcCol="0" rtlCol="0" fromWordArt="0" anchor="ctr" anchorCtr="0" forceAA="0" compatLnSpc="1">
+                          <a:prstTxWarp prst="textNoShape">
+                            <a:avLst/>
+                          </a:prstTxWarp>
+                          <a:noAutofit/>
+                        </wps:bodyPr>
+                      </wps:wsp>
+                      <wps:wsp>
+                        <wps:cNvPr id="12" name="Rounded Rectangle 12"/>
+                        <wps:cNvSpPr/>
+                        <wps:spPr>
+                          <a:xfrm>
+                            <a:off x="2597150" y="2768600"/>
+                            <a:ext cx="1098550" cy="317500"/>
+                          </a:xfrm>
+                          <a:prstGeom prst="roundRect">
+                            <a:avLst/>
+                          </a:prstGeom>
+                        </wps:spPr>
+                        <wps:style>
+                          <a:lnRef idx="3">
+                            <a:schemeClr val="lt1"/>
+                          </a:lnRef>
+                          <a:fillRef idx="1">
+                            <a:schemeClr val="accent4"/>
+                          </a:fillRef>
+                          <a:effectRef idx="1">
+                            <a:schemeClr val="accent4"/>
+                          </a:effectRef>
+                          <a:fontRef idx="minor">
+                            <a:schemeClr val="lt1"/>
+                          </a:fontRef>
+                        </wps:style>
+                        <wps:txbx>
+                          <w:txbxContent>
+                            <w:p>
+                              <w:pPr>
+                                <w:jc w:val="center"/>
+                              </w:pPr>
+                              <w:r>
+                                <w:rPr>
+                                  <w:rFonts w:hint="eastAsia"/>
+                                </w:rPr>
+                                <w:t>User</w:t>
+                              </w:r>
+                              <w:r>
+                                <w:rPr>
+                                  <w:rFonts w:hint="eastAsia"/>
+                                </w:rPr>
+                                <w:t xml:space="preserve"> Data</w:t>
+                              </w:r>
+                            </w:p>
+                          </w:txbxContent>
+                        </wps:txbx>
+                        <wps:bodyPr rot="0" spcFirstLastPara="0" vertOverflow="overflow" horzOverflow="overflow" vert="horz" wrap="square" lIns="91440" tIns="45720" rIns="91440" bIns="45720" numCol="1" spcCol="0" rtlCol="0" fromWordArt="0" anchor="ctr" anchorCtr="0" forceAA="0" compatLnSpc="1">
+                          <a:prstTxWarp prst="textNoShape">
+                            <a:avLst/>
+                          </a:prstTxWarp>
+                          <a:noAutofit/>
+                        </wps:bodyPr>
+                      </wps:wsp>
+                      <wps:wsp>
+                        <wps:cNvPr id="14" name="Rounded Rectangle 14"/>
+                        <wps:cNvSpPr/>
+                        <wps:spPr>
+                          <a:xfrm>
+                            <a:off x="2597150" y="3168650"/>
+                            <a:ext cx="1098550" cy="323850"/>
+                          </a:xfrm>
+                          <a:prstGeom prst="roundRect">
+                            <a:avLst/>
+                          </a:prstGeom>
+                        </wps:spPr>
+                        <wps:style>
+                          <a:lnRef idx="3">
+                            <a:schemeClr val="lt1"/>
+                          </a:lnRef>
+                          <a:fillRef idx="1">
+                            <a:schemeClr val="accent4"/>
+                          </a:fillRef>
+                          <a:effectRef idx="1">
+                            <a:schemeClr val="accent4"/>
+                          </a:effectRef>
+                          <a:fontRef idx="minor">
+                            <a:schemeClr val="lt1"/>
+                          </a:fontRef>
+                        </wps:style>
+                        <wps:txbx>
+                          <w:txbxContent>
+                            <w:p>
+                              <w:r>
+                                <w:t>G</w:t>
+                              </w:r>
+                              <w:r>
+                                <w:rPr>
+                                  <w:rFonts w:hint="eastAsia"/>
+                                </w:rPr>
+                                <w:t>am</w:t>
+                              </w:r>
+                              <w:r>
+                                <w:rPr>
+                                  <w:rFonts w:hint="eastAsia"/>
+                                </w:rPr>
+                                <w:t xml:space="preserve">e </w:t>
+                              </w:r>
+                              <w:r>
+                                <w:rPr>
+                                  <w:rFonts w:hint="eastAsia"/>
+                                </w:rPr>
+                                <w:t>Records</w:t>
+                              </w:r>
+                            </w:p>
+                          </w:txbxContent>
+                        </wps:txbx>
+                        <wps:bodyPr rot="0" spcFirstLastPara="0" vertOverflow="overflow" horzOverflow="overflow" vert="horz" wrap="square" lIns="91440" tIns="45720" rIns="91440" bIns="45720" numCol="1" spcCol="0" rtlCol="0" fromWordArt="0" anchor="ctr" anchorCtr="0" forceAA="0" compatLnSpc="1">
+                          <a:prstTxWarp prst="textNoShape">
+                            <a:avLst/>
+                          </a:prstTxWarp>
+                          <a:noAutofit/>
+                        </wps:bodyPr>
+                      </wps:wsp>
+                    </wpg:wgp>
+                  </a:graphicData>
+                </a:graphic>
+                <wp14:sizeRelV relativeFrom="margin">
+                  <wp14:pctHeight>0</wp14:pctHeight>
+                </wp14:sizeRelV>
+              </wp:anchor>
+            </w:drawing>
+          </mc:Choice>
+          <mc:Fallback>
+            <w:pict>
+              <v:group id="Group 28" o:spid="_x0000_s1026" style="position:absolute;margin-left:6pt;margin-top:4.7pt;width:297.5pt;height:282.5pt;z-index:251672576;mso-height-relative:margin" coordsize="37782,35877" o:gfxdata="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">
+                <v:rect id="Rectangle 1" o:spid="_x0000_s1027" style="position:absolute;width:37782;height:10160;visibility:visible;mso-wrap-style:square;v-text-anchor:middle" o:gfxdata="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" fillcolor="#fbcaa2 [1625]" strokecolor="#f68c36 [3049]">
+                  <v:fill color2="#fdefe3 [505]" rotate="t" angle="180" colors="0 #ffbe86;22938f #ffd0aa;1 #ffebdb" focus="100%" type="gradient"/>
+                  <v:shadow on="t" color="black" opacity="24903f" origin=",.5" offset="0,.55556mm"/>
+                  <v:textbox>
+                    <w:txbxContent>
+                      <w:p>
+                        <w:pPr>
+                          <w:rPr>
+                            <w:rFonts w:hint="eastAsia"/>
+                          </w:rPr>
+                        </w:pPr>
+                        <w:r>
+                          <w:rPr>
+                            <w:rFonts w:hint="eastAsia"/>
+                          </w:rPr>
+                          <w:t>Browser</w:t>
+                        </w:r>
+                      </w:p>
+                      <w:p>
+                        <w:pPr>
+                          <w:rPr>
+                            <w:rFonts w:hint="eastAsia"/>
+                          </w:rPr>
+                        </w:pPr>
+                      </w:p>
+                      <w:p>
+                        <w:pPr>
+                          <w:rPr>
+                            <w:rFonts w:hint="eastAsia"/>
+                          </w:rPr>
+                        </w:pPr>
+                      </w:p>
+                      <w:p/>
+                    </w:txbxContent>
+                  </v:textbox>
+                </v:rect>
+                <v:roundrect id="Rounded Rectangle 2" o:spid="_x0000_s1028" style="position:absolute;left:5524;top:3175;width:10414;height:4064;visibility:visible;mso-wrap-style:square;v-text-anchor:middle" arcsize="10923f" o:gfxdata="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" fillcolor="#9bbb59 [3206]" strokecolor="white [3201]" strokeweight="3pt">
+                  <v:shadow on="t" color="black" opacity="24903f" origin=",.5" offset="0,.55556mm"/>
+                  <v:textbox>
+                    <w:txbxContent>
+                      <w:p>
+                        <w:pPr>
+                          <w:jc w:val="center"/>
+                        </w:pPr>
+                        <w:r>
+                          <w:rPr>
+                            <w:rFonts w:hint="eastAsia"/>
+                          </w:rPr>
+                          <w:t>Board View</w:t>
+                        </w:r>
+                      </w:p>
+                    </w:txbxContent>
+                  </v:textbox>
+                </v:roundrect>
+                <v:roundrect id="Rounded Rectangle 3" o:spid="_x0000_s1029" style="position:absolute;left:22860;top:3175;width:9271;height:4191;visibility:visible;mso-wrap-style:square;v-text-anchor:middle" arcsize="10923f" o:gfxdata="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" fillcolor="#4f81bd [3204]" strokecolor="white [3201]" strokeweight="3pt">
+                  <v:shadow on="t" color="black" opacity="24903f" origin=",.5" offset="0,.55556mm"/>
+                  <v:textbox>
+                    <w:txbxContent>
+                      <w:p>
+                        <w:pPr>
+                          <w:jc w:val="center"/>
+                        </w:pPr>
+                        <w:r>
+                          <w:t>C</w:t>
+                        </w:r>
+                        <w:r>
+                          <w:rPr>
+                            <w:rFonts w:hint="eastAsia"/>
+                          </w:rPr>
+                          <w:t>lient AI</w:t>
+                        </w:r>
+                      </w:p>
+                    </w:txbxContent>
+                  </v:textbox>
+                </v:roundrect>
+                <v:rect id="Rectangle 4" o:spid="_x0000_s1030" style="position:absolute;top:11430;width:37782;height:11811;visibility:visible;mso-wrap-style:square;v-text-anchor:middle" o:gfxdata="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" fillcolor="#a5d5e2 [1624]" strokecolor="#40a7c2 [3048]">
+                  <v:fill color2="#e4f2f6 [504]" rotate="t" angle="180" colors="0 #9eeaff;22938f #bbefff;1 #e4f9ff" focus="100%" type="gradient"/>
+                  <v:shadow on="t" color="black" opacity="24903f" origin=",.5" offset="0,.55556mm"/>
+                  <v:textbox>
+                    <w:txbxContent>
+                      <w:p>
+                        <w:pPr>
+                          <w:rPr>
+                            <w:rFonts w:hint="eastAsia"/>
+                          </w:rPr>
+                        </w:pPr>
+                        <w:r>
+                          <w:rPr>
+                            <w:rFonts w:hint="eastAsia"/>
+                          </w:rPr>
+                          <w:t>Node</w:t>
+                        </w:r>
+                      </w:p>
+                      <w:p>
+                        <w:pPr>
+                          <w:rPr>
+                            <w:rFonts w:hint="eastAsia"/>
+                          </w:rPr>
+                        </w:pPr>
+                      </w:p>
+                      <w:p>
+                        <w:pPr>
+                          <w:rPr>
+                            <w:rFonts w:hint="eastAsia"/>
+                          </w:rPr>
+                        </w:pPr>
+                      </w:p>
+                      <w:p>
+                        <w:pPr>
+                          <w:jc w:val="center"/>
+                          <w:rPr>
+                            <w:rFonts w:hint="eastAsia"/>
+                          </w:rPr>
+                        </w:pPr>
+                      </w:p>
+                      <w:p>
+                        <w:pPr>
+                          <w:jc w:val="center"/>
+                        </w:pPr>
+                      </w:p>
+                    </w:txbxContent>
+                  </v:textbox>
+                </v:rect>
+                <v:roundrect id="Rounded Rectangle 5" o:spid="_x0000_s1031" style="position:absolute;left:5524;top:13335;width:26607;height:7747;visibility:visible;mso-wrap-style:square;v-text-anchor:middle" arcsize="10923f" o:gfxdata="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" fillcolor="#4bacc6 [3208]" strokecolor="white [3201]" strokeweight="3pt">
+                  <v:shadow on="t" color="black" opacity="24903f" origin=",.5" offset="0,.55556mm"/>
+                  <v:textbox>
+                    <w:txbxContent>
+                      <w:p>
+                        <w:pPr>
+                          <w:jc w:val="center"/>
+                        </w:pPr>
+                        <w:r>
+                          <w:rPr>
+                            <w:rFonts w:hint="eastAsia"/>
+                          </w:rPr>
+                          <w:t>Application</w:t>
+                        </w:r>
+                      </w:p>
+                    </w:txbxContent>
+                  </v:textbox>
+                </v:roundrect>
+                <v:rect id="Rectangle 6" o:spid="_x0000_s1032" style="position:absolute;left:11874;top:24701;width:12573;height:11176;visibility:visible;mso-wrap-style:square;v-text-anchor:middle" o:gfxdata="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" fillcolor="#bfb1d0 [1623]" strokecolor="#795d9b [3047]">
+                  <v:fill color2="#ece7f1 [503]" rotate="t" angle="180" colors="0 #c9b5e8;22938f #d9cbee;1 #f0eaf9" focus="100%" type="gradient"/>
+                  <v:shadow on="t" color="black" opacity="24903f" origin=",.5" offset="0,.55556mm"/>
+                  <v:textbox>
+                    <w:txbxContent>
+                      <w:p>
+                        <w:pPr>
+                          <w:rPr>
+                            <w:rFonts w:hint="eastAsia"/>
+                          </w:rPr>
+                        </w:pPr>
+                        <w:r>
+                          <w:rPr>
+                            <w:rFonts w:hint="eastAsia"/>
+                          </w:rPr>
+                          <w:t>Redis</w:t>
+                        </w:r>
+                      </w:p>
+                      <w:p>
+                        <w:pPr>
+                          <w:jc w:val="center"/>
+                          <w:rPr>
+                            <w:rFonts w:hint="eastAsia"/>
+                          </w:rPr>
+                        </w:pPr>
+                      </w:p>
+                      <w:p>
+                        <w:pPr>
+                          <w:jc w:val="center"/>
+                        </w:pPr>
+                      </w:p>
+                    </w:txbxContent>
+                  </v:textbox>
+                </v:rect>
+                <v:roundrect id="Rounded Rectangle 7" o:spid="_x0000_s1033" style="position:absolute;left:12509;top:28194;width:11240;height:5016;visibility:visible;mso-wrap-style:square;v-text-anchor:middle" arcsize="10923f" o:gfxdata="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" fillcolor="#8064a2 [3207]" strokecolor="white [3201]" strokeweight="3pt">
+                  <v:shadow on="t" color="black" opacity="24903f" origin=",.5" offset="0,.55556mm"/>
+                  <v:textbox>
+                    <w:txbxContent>
+                      <w:p>
+                        <w:pPr>
+                          <w:jc w:val="center"/>
+                        </w:pPr>
+                        <w:r>
+                          <w:rPr>
+                            <w:rFonts w:hint="eastAsia"/>
+                          </w:rPr>
+                          <w:t>Position</w:t>
+                        </w:r>
+                        <w:r>
+                          <w:rPr>
+                            <w:rFonts w:hint="eastAsia"/>
+                          </w:rPr>
+                          <w:t xml:space="preserve"> Cache</w:t>
+                        </w:r>
+                        <w:r>
+                          <w:rPr>
+                            <w:rFonts w:hint="eastAsia"/>
+                          </w:rPr>
+                          <w:t xml:space="preserve"> Database</w:t>
+                        </w:r>
+                      </w:p>
+                    </w:txbxContent>
+                  </v:textbox>
+                </v:roundrect>
+                <v:roundrect id="Rounded Rectangle 8" o:spid="_x0000_s1034" style="position:absolute;left:6985;top:16383;width:6731;height:3492;visibility:visible;mso-wrap-style:square;v-text-anchor:middle" arcsize="10923f" o:gfxdata="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" fillcolor="#9bbb59 [3206]" strokecolor="white [3201]" strokeweight="3pt">
+                  <v:shadow on="t" color="black" opacity="24903f" origin=",.5" offset="0,.55556mm"/>
+                  <v:textbox>
+                    <w:txbxContent>
+                      <w:p>
+                        <w:r>
+                          <w:rPr>
+                            <w:rFonts w:hint="eastAsia"/>
+                          </w:rPr>
+                          <w:t>UCCI</w:t>
+                        </w:r>
+                        <w:r>
+                          <w:rPr>
+                            <w:rFonts w:hint="eastAsia"/>
+                          </w:rPr>
+                          <w:t>.js</w:t>
+                        </w:r>
+                      </w:p>
+                    </w:txbxContent>
+                  </v:textbox>
+                </v:roundrect>
+                <v:rect id="Rectangle 9" o:spid="_x0000_s1035" style="position:absolute;top:24765;width:10604;height:11112;visibility:visible;mso-wrap-style:square;v-text-anchor:middle" o:gfxdata="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" fillcolor="gray [1616]" strokecolor="black [3040]">
+                  <v:fill color2="#d9d9d9 [496]" rotate="t" angle="180" colors="0 #bcbcbc;22938f #d0d0d0;1 #ededed" focus="100%" type="gradient"/>
+                  <v:shadow on="t" color="black" opacity="24903f" origin=",.5" offset="0,.55556mm"/>
+                  <v:textbox>
+                    <w:txbxContent>
+                      <w:p>
+                        <w:pPr>
+                          <w:jc w:val="center"/>
+                        </w:pPr>
+                        <w:r>
+                          <w:rPr>
+                            <w:rFonts w:hint="eastAsia"/>
+                          </w:rPr>
+                          <w:t>UCCI</w:t>
+                        </w:r>
+                        <w:r>
+                          <w:rPr>
+                            <w:rFonts w:hint="eastAsia"/>
+                          </w:rPr>
+                          <w:t xml:space="preserve"> Engines</w:t>
+                        </w:r>
+                      </w:p>
+                    </w:txbxContent>
+                  </v:textbox>
+                </v:rect>
+                <v:rect id="Rectangle 10" o:spid="_x0000_s1036" style="position:absolute;left:25400;top:24701;width:12382;height:11176;visibility:visible;mso-wrap-style:square;v-text-anchor:middle" o:gfxdata="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" fillcolor="#dfa7a6 [1621]" strokecolor="#bc4542 [3045]">
+                  <v:fill color2="#f5e4e4 [501]" rotate="t" angle="180" colors="0 #ffa2a1;22938f #ffbebd;1 #ffe5e5" focus="100%" type="gradient"/>
+                  <v:shadow on="t" color="black" opacity="24903f" origin=",.5" offset="0,.55556mm"/>
+                  <v:textbox>
+                    <w:txbxContent>
+                      <w:p>
+                        <w:pPr>
+                          <w:rPr>
+                            <w:rFonts w:hint="eastAsia"/>
+                          </w:rPr>
+                        </w:pPr>
+                        <w:r>
+                          <w:rPr>
+                            <w:rFonts w:hint="eastAsia"/>
+                          </w:rPr>
+                          <w:t>Mongodb</w:t>
+                        </w:r>
+                      </w:p>
+                      <w:p>
+                        <w:pPr>
+                          <w:rPr>
+                            <w:rFonts w:hint="eastAsia"/>
+                          </w:rPr>
+                        </w:pPr>
+                      </w:p>
+                      <w:p>
+                        <w:pPr>
+                          <w:jc w:val="center"/>
+                          <w:rPr>
+                            <w:rFonts w:hint="eastAsia"/>
+                          </w:rPr>
+                        </w:pPr>
+                      </w:p>
+                      <w:p>
+                        <w:pPr>
+                          <w:jc w:val="center"/>
+                          <w:rPr>
+                            <w:rFonts w:hint="eastAsia"/>
+                          </w:rPr>
+                        </w:pPr>
+                      </w:p>
+                      <w:p>
+                        <w:pPr>
+                          <w:jc w:val="center"/>
+                        </w:pPr>
+                      </w:p>
+                    </w:txbxContent>
+                  </v:textbox>
+                </v:rect>
+                <v:roundrect id="Rounded Rectangle 12" o:spid="_x0000_s1037" style="position:absolute;left:25971;top:27686;width:10986;height:3175;visibility:visible;mso-wrap-style:square;v-text-anchor:middle" arcsize="10923f" o:gfxdata="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" fillcolor="#8064a2 [3207]" strokecolor="white [3201]" strokeweight="3pt">
+                  <v:shadow on="t" color="black" opacity="24903f" origin=",.5" offset="0,.55556mm"/>
+                  <v:textbox>
+                    <w:txbxContent>
+                      <w:p>
+                        <w:pPr>
+                          <w:jc w:val="center"/>
+                        </w:pPr>
+                        <w:r>
+                          <w:rPr>
+                            <w:rFonts w:hint="eastAsia"/>
+                          </w:rPr>
+                          <w:t>User</w:t>
+                        </w:r>
+                        <w:r>
+                          <w:rPr>
+                            <w:rFonts w:hint="eastAsia"/>
+                          </w:rPr>
+                          <w:t xml:space="preserve"> Data</w:t>
+                        </w:r>
+                      </w:p>
+                    </w:txbxContent>
+                  </v:textbox>
+                </v:roundrect>
+                <v:roundrect id="Rounded Rectangle 14" o:spid="_x0000_s1038" style="position:absolute;left:25971;top:31686;width:10986;height:3239;visibility:visible;mso-wrap-style:square;v-text-anchor:middle" arcsize="10923f" o:gfxdata="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" fillcolor="#8064a2 [3207]" strokecolor="white [3201]" strokeweight="3pt">
+                  <v:shadow on="t" color="black" opacity="24903f" origin=",.5" offset="0,.55556mm"/>
+                  <v:textbox>
+                    <w:txbxContent>
+                      <w:p>
+                        <w:r>
+                          <w:t>G</w:t>
+                        </w:r>
+                        <w:r>
+                          <w:rPr>
+                            <w:rFonts w:hint="eastAsia"/>
+                          </w:rPr>
+                          <w:t>am</w:t>
+                        </w:r>
+                        <w:r>
+                          <w:rPr>
+                            <w:rFonts w:hint="eastAsia"/>
+                          </w:rPr>
+                          <w:t xml:space="preserve">e </w:t>
+                        </w:r>
+                        <w:r>
+                          <w:rPr>
+                            <w:rFonts w:hint="eastAsia"/>
+                          </w:rPr>
+                          <w:t>Records</w:t>
+                        </w:r>
+                      </w:p>
+                    </w:txbxContent>
+                  </v:textbox>
+                </v:roundrect>
+              </v:group>
+            </w:pict>
+          </mc:Fallback>
+        </mc:AlternateContent>
+      </w:r>
+    </w:p>
+    <w:p>
+      <w:pPr>
+        <w:rPr>
+          <w:rFonts w:hint="eastAsia"/>
+        </w:rPr>
+      </w:pPr>
+    </w:p>
+    <w:p>
+      <w:pPr>
+        <w:rPr>
+          <w:rFonts w:hint="eastAsia"/>
+        </w:rPr>
+      </w:pPr>
+    </w:p>
+    <w:p>
+      <w:pPr>
+        <w:ind w:left="360"/>
+      </w:pPr>
+    </w:p>
+    <w:p/>
+    <w:p/>
+    <w:p/>
+    <w:p/>
+    <w:p/>
+    <w:p/>
+    <w:p/>
+    <w:p>
+      <w:pPr>
+        <w:tabs>
+          <w:tab w:val="left" w:pos="490"/>
+        </w:tabs>
+        <w:rPr>
+          <w:rFonts w:hint="eastAsia"/>
+        </w:rPr>
+      </w:pPr>
+    </w:p>
+    <w:p>
+      <w:pPr>
+        <w:tabs>
+          <w:tab w:val="left" w:pos="5450"/>
+        </w:tabs>
+        <w:rPr>
+          <w:rFonts w:hint="eastAsia"/>
+        </w:rPr>
+      </w:pPr>
+      <w:r>
+        <w:tab/>
+      </w:r>
+    </w:p>
+    <w:p>
+      <w:pPr>
+        <w:pStyle w:val="Heading2"/>
+        <w:rPr>
+          <w:rFonts w:hint="eastAsia"/>
+        </w:rPr>
+      </w:pPr>
+      <w:r>
+        <w:rPr>
+          <w:rFonts w:hint="eastAsia"/>
+        </w:rPr>
+        <w:t>BoardView</w:t>
+      </w:r>
+    </w:p>
+    <w:p>
+      <w:pPr>
+        <w:tabs>
+          <w:tab w:val="left" w:pos="490"/>
+        </w:tabs>
+        <w:rPr>
+          <w:rFonts w:hint="eastAsia"/>
+        </w:rPr>
+      </w:pPr>
+      <w:r>
+        <w:rPr>
+          <w:rFonts w:hint="eastAsia"/>
+        </w:rPr>
+        <w:t xml:space="preserve">This is the graphical representation of the chess board. </w:t>
+      </w:r>
+      <w:r>
+        <w:t>T</w:t>
+      </w:r>
+      <w:r>
+        <w:rPr>
+          <w:rFonts w:hint="eastAsia"/>
+        </w:rPr>
+        <w:t>h</w:t>
+      </w:r>
+      <w:r>
+        <w:rPr>
+          <w:rFonts w:hint="eastAsia"/>
+        </w:rPr>
+        <w:t>e</w:t>
+      </w:r>
+      <w:r>
+        <w:rPr>
+          <w:rFonts w:hint="eastAsia"/>
+        </w:rPr>
+        <w:t xml:space="preserve"> board view is the </w:t>
+      </w:r>
+      <w:r>
+        <w:t>epicenter</w:t>
+      </w:r>
+      <w:r>
+        <w:rPr>
+          <w:rFonts w:hint="eastAsia"/>
+        </w:rPr>
+        <w:t xml:space="preserve"> of the </w:t>
+      </w:r>
+      <w:r>
+        <w:rPr>
+          <w:rFonts w:hint="eastAsia"/>
+        </w:rPr>
+        <w:t xml:space="preserve">UI </w:t>
+      </w:r>
+      <w:r>
+        <w:rPr>
+          <w:rFonts w:hint="eastAsia"/>
+        </w:rPr>
+        <w:t>in our application.</w:t>
+      </w:r>
+      <w:r>
+        <w:rPr>
+          <w:rFonts w:hint="eastAsia"/>
+        </w:rPr>
+        <w:t xml:space="preserve"> </w:t>
+      </w:r>
+      <w:r>
+        <w:t>T</w:t>
+      </w:r>
+      <w:r>
+        <w:rPr>
+          <w:rFonts w:hint="eastAsia"/>
+        </w:rPr>
+        <w:t xml:space="preserve">he BoardView is </w:t>
+      </w:r>
+      <w:r>
+        <w:t>implemented</w:t>
+      </w:r>
+      <w:r>
+        <w:rPr>
+          <w:rFonts w:hint="eastAsia"/>
+        </w:rPr>
+        <w:t xml:space="preserve"> in javascript, could be show in all popular browsers and can fit into various device </w:t>
+      </w:r>
+      <w:r>
+        <w:t>screen</w:t>
+      </w:r>
+      <w:r>
+        <w:rPr>
+          <w:rFonts w:hint="eastAsia"/>
+        </w:rPr>
+        <w:t xml:space="preserve"> size.</w:t>
+      </w:r>
+    </w:p>
+    <w:p>
+      <w:pPr>
+        <w:pStyle w:val="Heading2"/>
+        <w:rPr>
+          <w:rFonts w:hint="eastAsia"/>
+        </w:rPr>
+      </w:pPr>
+      <w:r>
+        <w:rPr>
+          <w:rFonts w:hint="eastAsia"/>
+        </w:rPr>
+        <w:t>Client AI</w:t>
+      </w:r>
+    </w:p>
+    <w:p>
+      <w:pPr>
+        <w:tabs>
+          <w:tab w:val="left" w:pos="490"/>
+        </w:tabs>
+        <w:rPr>
+          <w:rFonts w:hint="eastAsia"/>
+        </w:rPr>
+      </w:pPr>
+      <w:r>
+        <w:t xml:space="preserve">Provides simple AI on client side, </w:t>
+      </w:r>
+      <w:r>
+        <w:rPr>
+          <w:rFonts w:hint="eastAsia"/>
+        </w:rPr>
+        <w:t xml:space="preserve">it is </w:t>
+      </w:r>
+      <w:r>
+        <w:t>implemented</w:t>
+      </w:r>
+      <w:r>
+        <w:rPr>
+          <w:rFonts w:hint="eastAsia"/>
+        </w:rPr>
+        <w:t xml:space="preserve"> in javascript, </w:t>
+      </w:r>
+      <w:r>
+        <w:t xml:space="preserve">running </w:t>
+      </w:r>
+      <w:r>
+        <w:rPr>
+          <w:rFonts w:hint="eastAsia"/>
+        </w:rPr>
+        <w:t>in web worker.  S</w:t>
+      </w:r>
+      <w:r>
+        <w:rPr>
+          <w:rFonts w:hint="eastAsia"/>
+        </w:rPr>
+        <w:t>o user can play game when they are offline.</w:t>
+      </w:r>
+    </w:p>
+    <w:p>
+      <w:pPr>
+        <w:pStyle w:val="Heading2"/>
+        <w:rPr>
+          <w:rFonts w:hint="eastAsia"/>
+        </w:rPr>
+      </w:pPr>
+      <w:r>
+        <w:rPr>
+          <w:rFonts w:hint="eastAsia"/>
+        </w:rPr>
+        <w:t>Application</w:t>
+      </w:r>
+    </w:p>
+    <w:p>
+      <w:pPr>
+        <w:tabs>
+          <w:tab w:val="left" w:pos="490"/>
+        </w:tabs>
+        <w:rPr>
+          <w:rFonts w:hint="eastAsia"/>
+        </w:rPr>
+      </w:pPr>
+      <w:r>
+        <w:t>T</w:t>
+      </w:r>
+      <w:r>
+        <w:rPr>
+          <w:rFonts w:hint="eastAsia"/>
+        </w:rPr>
+        <w:t>he app</w:t>
+      </w:r>
+      <w:r>
+        <w:rPr>
+          <w:rFonts w:hint="eastAsia"/>
+        </w:rPr>
+        <w:t>lication will be hosted in node</w:t>
+      </w:r>
+      <w:r>
+        <w:rPr>
+          <w:rFonts w:hint="eastAsia"/>
+        </w:rPr>
+        <w:t>js</w:t>
+      </w:r>
+      <w:r>
+        <w:rPr>
+          <w:rFonts w:hint="eastAsia"/>
+        </w:rPr>
+        <w:t xml:space="preserve">. Client modules will be managed using seajs. </w:t>
+      </w:r>
+      <w:r>
+        <w:t>T</w:t>
+      </w:r>
+      <w:r>
+        <w:rPr>
+          <w:rFonts w:hint="eastAsia"/>
+        </w:rPr>
+        <w:t>he bootstrap will be used as the front-end framework.</w:t>
+      </w:r>
+      <w:r>
+        <w:rPr>
+          <w:rFonts w:hint="eastAsia"/>
+        </w:rPr>
+        <w:t xml:space="preserve"> </w:t>
+      </w:r>
+      <w:r>
+        <w:t>W</w:t>
+      </w:r>
+      <w:r>
+        <w:rPr>
+          <w:rFonts w:hint="eastAsia"/>
+        </w:rPr>
+        <w:t>e adopt responsive web design to support small-screen mobile devices.</w:t>
+      </w:r>
+    </w:p>
+    <w:p>
+      <w:pPr>
+        <w:pStyle w:val="Heading2"/>
+        <w:rPr>
+          <w:rFonts w:hint="eastAsia"/>
+        </w:rPr>
+      </w:pPr>
+      <w:r>
+        <w:rPr>
+          <w:rFonts w:hint="eastAsia"/>
+        </w:rPr>
+        <w:t>UCCI</w:t>
+      </w:r>
+      <w:r>
+        <w:rPr>
+          <w:rFonts w:hint="eastAsia"/>
+        </w:rPr>
+        <w:t>.js</w:t>
+      </w:r>
+    </w:p>
+    <w:p>
+      <w:pPr>
+        <w:tabs>
+          <w:tab w:val="left" w:pos="490"/>
+        </w:tabs>
+        <w:rPr>
+          <w:rFonts w:hint="eastAsia"/>
+        </w:rPr>
+      </w:pPr>
+      <w:r>
+        <w:t xml:space="preserve">The </w:t>
+      </w:r>
+      <w:r>
+        <w:t>Universal Chess Interface</w:t>
+      </w:r>
+      <w:r>
+        <w:t xml:space="preserve"> (UCI) is an open </w:t>
+      </w:r>
+      <w:hyperlink r:id="rId7" w:tooltip="Communication protocol" w:history="1">
+        <w:r>
+          <w:t>communication protocol</w:t>
+        </w:r>
+      </w:hyperlink>
+      <w:r>
+        <w:t xml:space="preserve"> that enables a </w:t>
+      </w:r>
+      <w:hyperlink r:id="rId8" w:tooltip="Chess program" w:history="1">
+        <w:r>
+          <w:t>chess program</w:t>
+        </w:r>
+      </w:hyperlink>
+      <w:r>
+        <w:t xml:space="preserve">'s engine to communicate with its </w:t>
+      </w:r>
+      <w:hyperlink r:id="rId9" w:tooltip="User interface" w:history="1">
+        <w:r>
+          <w:t>user interface</w:t>
+        </w:r>
+      </w:hyperlink>
+      <w:r>
+        <w:t>.</w:t>
+      </w:r>
+      <w:r>
+        <w:rPr>
+          <w:rFonts w:hint="eastAsia"/>
+        </w:rPr>
+        <w:t xml:space="preserve"> UCCI is the variant of UCI for Chinese Chess</w:t>
+      </w:r>
+      <w:r>
+        <w:rPr>
+          <w:rFonts w:hint="eastAsia"/>
+        </w:rPr>
+        <w:t>. UCCI.js is a nodejs module, which enables nodejs loading and communicating with chess engine.</w:t>
+      </w:r>
+      <w:r>
+        <w:rPr>
+          <w:rFonts w:hint="eastAsia"/>
+        </w:rPr>
+        <w:t xml:space="preserve"> </w:t>
+      </w:r>
+      <w:r>
+        <w:t>U</w:t>
+      </w:r>
+      <w:r>
+        <w:rPr>
+          <w:rFonts w:hint="eastAsia"/>
+        </w:rPr>
+        <w:t xml:space="preserve">CI/UCCI is </w:t>
+      </w:r>
+      <w:r>
+        <w:rPr>
+          <w:rFonts w:hint="eastAsia"/>
+        </w:rPr>
+        <w:lastRenderedPageBreak/>
+        <w:t xml:space="preserve">designed </w:t>
+      </w:r>
+      <w:r>
+        <w:t xml:space="preserve">for the </w:t>
+      </w:r>
+      <w:r>
+        <w:rPr>
+          <w:rFonts w:hint="eastAsia"/>
+        </w:rPr>
+        <w:t xml:space="preserve">standalone </w:t>
+      </w:r>
+      <w:r>
+        <w:t>desktop application</w:t>
+      </w:r>
+      <w:r>
+        <w:rPr>
+          <w:rFonts w:hint="eastAsia"/>
+        </w:rPr>
+        <w:t xml:space="preserve"> which only a single user is gaming. </w:t>
+      </w:r>
+      <w:r>
+        <w:rPr>
+          <w:rFonts w:hint="eastAsia"/>
+        </w:rPr>
+        <w:t>We will make new design on how to communicate between UI and chess engine in a web based chess game</w:t>
+      </w:r>
+      <w:r>
+        <w:rPr>
+          <w:rFonts w:hint="eastAsia"/>
+        </w:rPr>
+        <w:t>.</w:t>
+      </w:r>
+      <w:r>
+        <w:rPr>
+          <w:rFonts w:hint="eastAsia"/>
+        </w:rPr>
+        <w:t xml:space="preserve"> </w:t>
+      </w:r>
+      <w:r>
+        <w:t>H</w:t>
+      </w:r>
+      <w:r>
+        <w:rPr>
+          <w:rFonts w:hint="eastAsia"/>
+        </w:rPr>
+        <w:t>owever, it is still valuable to leverage the existing code base by a simple bridging as UCCI.js</w:t>
+      </w:r>
+      <w:r>
+        <w:rPr>
+          <w:rFonts w:hint="eastAsia"/>
+        </w:rPr>
+        <w:t xml:space="preserve"> does</w:t>
+      </w:r>
+      <w:r>
+        <w:rPr>
+          <w:rFonts w:hint="eastAsia"/>
+        </w:rPr>
+        <w:t>.</w:t>
+      </w:r>
+      <w:r>
+        <w:rPr>
+          <w:rFonts w:hint="eastAsia"/>
+        </w:rPr>
+        <w:t xml:space="preserve"> </w:t>
+      </w:r>
+    </w:p>
+    <w:p>
+      <w:pPr>
+        <w:pStyle w:val="Heading2"/>
+        <w:rPr>
+          <w:rFonts w:hint="eastAsia"/>
+        </w:rPr>
+      </w:pPr>
+      <w:r>
+        <w:rPr>
+          <w:rFonts w:hint="eastAsia"/>
+        </w:rPr>
+        <w:t>UCCI Engines</w:t>
+      </w:r>
+    </w:p>
+    <w:p>
+      <w:pPr>
+        <w:tabs>
+          <w:tab w:val="left" w:pos="490"/>
+        </w:tabs>
+        <w:rPr>
+          <w:rFonts w:hint="eastAsia"/>
+        </w:rPr>
+      </w:pPr>
+      <w:r>
+        <w:rPr>
+          <w:rFonts w:hint="eastAsia"/>
+        </w:rPr>
+        <w:t xml:space="preserve">UCCI engines will be loaded by the UCCI.js. The </w:t>
+      </w:r>
+      <w:r>
+        <w:rPr>
+          <w:rFonts w:hint="eastAsia"/>
+        </w:rPr>
+        <w:t>application</w:t>
+      </w:r>
+      <w:r>
+        <w:rPr>
+          <w:rFonts w:hint="eastAsia"/>
+        </w:rPr>
+        <w:t xml:space="preserve"> </w:t>
+      </w:r>
+      <w:r>
+        <w:t>support</w:t>
+      </w:r>
+      <w:r>
+        <w:rPr>
+          <w:rFonts w:hint="eastAsia"/>
+        </w:rPr>
+        <w:t>s</w:t>
+      </w:r>
+      <w:r>
+        <w:rPr>
+          <w:rFonts w:hint="eastAsia"/>
+        </w:rPr>
+        <w:t xml:space="preserve"> loading multiple engines, each engine runs in a </w:t>
+      </w:r>
+      <w:r>
+        <w:rPr>
+          <w:rFonts w:hint="eastAsia"/>
+        </w:rPr>
+        <w:t xml:space="preserve">separated child process where the engine waiting for request of </w:t>
+      </w:r>
+      <w:r>
+        <w:t>evaluating</w:t>
+      </w:r>
+      <w:r>
+        <w:rPr>
+          <w:rFonts w:hint="eastAsia"/>
+        </w:rPr>
+        <w:t xml:space="preserve"> position from the application.</w:t>
+      </w:r>
+    </w:p>
+    <w:p>
+      <w:pPr>
+        <w:pStyle w:val="Heading2"/>
+        <w:rPr>
+          <w:rFonts w:hint="eastAsia"/>
+        </w:rPr>
+      </w:pPr>
+      <w:r>
+        <w:rPr>
+          <w:rFonts w:hint="eastAsia"/>
+        </w:rPr>
+        <w:t xml:space="preserve">Position </w:t>
+      </w:r>
+      <w:r>
+        <w:rPr>
+          <w:rFonts w:hint="eastAsia"/>
+        </w:rPr>
+        <w:t>Cache/</w:t>
+      </w:r>
+      <w:r>
+        <w:rPr>
+          <w:rFonts w:hint="eastAsia"/>
+        </w:rPr>
+        <w:t>Database</w:t>
+      </w:r>
+    </w:p>
+    <w:p>
+      <w:pPr>
+        <w:tabs>
+          <w:tab w:val="left" w:pos="490"/>
+        </w:tabs>
+        <w:rPr>
+          <w:rFonts w:hint="eastAsia"/>
+        </w:rPr>
+      </w:pPr>
+      <w:r>
+        <w:t>I</w:t>
+      </w:r>
+      <w:r>
+        <w:rPr>
+          <w:rFonts w:hint="eastAsia"/>
+        </w:rPr>
+        <w:t>n tra</w:t>
+      </w:r>
+      <w:r>
+        <w:rPr>
+          <w:rFonts w:hint="eastAsia"/>
+        </w:rPr>
+        <w:t>ditional chess program, usually there is</w:t>
+      </w:r>
+      <w:r>
+        <w:rPr>
+          <w:rFonts w:hint="eastAsia"/>
+        </w:rPr>
+        <w:t xml:space="preserve"> an </w:t>
+      </w:r>
+      <w:r>
+        <w:t>opening</w:t>
+      </w:r>
+      <w:r>
+        <w:rPr>
+          <w:rFonts w:hint="eastAsia"/>
+        </w:rPr>
+        <w:t xml:space="preserve"> book</w:t>
+      </w:r>
+      <w:r>
+        <w:rPr>
+          <w:rFonts w:hint="eastAsia"/>
+        </w:rPr>
+        <w:t xml:space="preserve">, or an end game table. UCI/UCCI does not specify where the </w:t>
+      </w:r>
+      <w:r>
+        <w:rPr>
+          <w:rFonts w:hint="eastAsia"/>
+        </w:rPr>
+        <w:t>opening</w:t>
+      </w:r>
+      <w:r>
+        <w:rPr>
+          <w:rFonts w:hint="eastAsia"/>
+        </w:rPr>
+        <w:t xml:space="preserve"> shall be. </w:t>
+      </w:r>
+      <w:r>
+        <w:t>I</w:t>
+      </w:r>
+      <w:r>
+        <w:rPr>
+          <w:rFonts w:hint="eastAsia"/>
+        </w:rPr>
+        <w:t>t</w:t>
+      </w:r>
+      <w:r>
+        <w:rPr>
+          <w:rFonts w:hint="eastAsia"/>
+        </w:rPr>
+        <w:t xml:space="preserve"> could be in the chess UI or in the chess engine. </w:t>
+      </w:r>
+      <w:r>
+        <w:t>I</w:t>
+      </w:r>
+      <w:r>
+        <w:rPr>
+          <w:rFonts w:hint="eastAsia"/>
+        </w:rPr>
+        <w:t xml:space="preserve">n </w:t>
+      </w:r>
+      <w:r>
+        <w:rPr>
+          <w:rFonts w:hint="eastAsia"/>
+        </w:rPr>
+        <w:t>our new design</w:t>
+      </w:r>
+      <w:r>
+        <w:rPr>
+          <w:rFonts w:hint="eastAsia"/>
+        </w:rPr>
+        <w:t>, the opening book and end game table will be hosted by the Redis which is a high performance key-value database.</w:t>
+      </w:r>
+      <w:r>
+        <w:rPr>
+          <w:rFonts w:hint="eastAsia"/>
+        </w:rPr>
+        <w:t xml:space="preserve"> </w:t>
+      </w:r>
+      <w:r>
+        <w:rPr>
+          <w:rFonts w:hint="eastAsia"/>
+        </w:rPr>
+        <w:t xml:space="preserve"> Reasons and benefits</w:t>
+      </w:r>
+      <w:r>
+        <w:rPr>
+          <w:rFonts w:hint="eastAsia"/>
+        </w:rPr>
+        <w:t xml:space="preserve"> are following</w:t>
+      </w:r>
+      <w:r>
+        <w:rPr>
+          <w:rFonts w:hint="eastAsia"/>
+        </w:rPr>
+        <w:t>:</w:t>
+      </w:r>
+    </w:p>
+    <w:p>
+      <w:pPr>
+        <w:pStyle w:val="ListParagraph"/>
+        <w:numPr>
+          <w:ilvl w:val="0"/>
+          <w:numId w:val="4"/>
+        </w:numPr>
+        <w:tabs>
+          <w:tab w:val="left" w:pos="490"/>
+        </w:tabs>
+        <w:rPr>
+          <w:rFonts w:hint="eastAsia"/>
+        </w:rPr>
+      </w:pPr>
+      <w:r>
+        <w:t xml:space="preserve">High </w:t>
+      </w:r>
+      <w:r>
+        <w:rPr>
+          <w:rFonts w:hint="eastAsia"/>
+        </w:rPr>
+        <w:t xml:space="preserve">throughput high performance requirements. </w:t>
+      </w:r>
+      <w:r>
+        <w:t>T</w:t>
+      </w:r>
+      <w:r>
+        <w:rPr>
+          <w:rFonts w:hint="eastAsia"/>
+        </w:rPr>
+        <w:t xml:space="preserve">he system need to handle hundreds of thousands of players gaming online. </w:t>
+      </w:r>
+    </w:p>
+    <w:p>
+      <w:pPr>
+        <w:pStyle w:val="ListParagraph"/>
+        <w:numPr>
+          <w:ilvl w:val="0"/>
+          <w:numId w:val="4"/>
+        </w:numPr>
+        <w:tabs>
+          <w:tab w:val="left" w:pos="490"/>
+        </w:tabs>
+        <w:rPr>
+          <w:rFonts w:hint="eastAsia"/>
+        </w:rPr>
+      </w:pPr>
+      <w:r>
+        <w:t>W</w:t>
+      </w:r>
+      <w:r>
+        <w:rPr>
+          <w:rFonts w:hint="eastAsia"/>
+        </w:rPr>
+        <w:t>hy not use</w:t>
+      </w:r>
+      <w:r>
+        <w:rPr>
+          <w:rFonts w:hint="eastAsia"/>
+        </w:rPr>
+        <w:t xml:space="preserve"> simple </w:t>
+      </w:r>
+      <w:r>
+        <w:rPr>
+          <w:rFonts w:hint="eastAsia"/>
+        </w:rPr>
+        <w:t xml:space="preserve">memory caching system like the memcached? </w:t>
+      </w:r>
+      <w:r>
+        <w:t>Because</w:t>
+      </w:r>
+      <w:r>
+        <w:rPr>
+          <w:rFonts w:hint="eastAsia"/>
+        </w:rPr>
+        <w:t xml:space="preserve"> we have to </w:t>
+      </w:r>
+      <w:r>
+        <w:rPr>
+          <w:rFonts w:hint="eastAsia"/>
+        </w:rPr>
+        <w:t>change and save</w:t>
+      </w:r>
+      <w:r>
+        <w:rPr>
+          <w:rFonts w:hint="eastAsia"/>
+        </w:rPr>
+        <w:t xml:space="preserve"> the position database.</w:t>
+      </w:r>
+      <w:r>
+        <w:rPr>
+          <w:rFonts w:hint="eastAsia"/>
+        </w:rPr>
+        <w:t xml:space="preserve"> </w:t>
+      </w:r>
+      <w:r>
+        <w:rPr>
+          <w:rFonts w:hint="eastAsia"/>
+        </w:rPr>
+        <w:t xml:space="preserve">The rank of moves for a position will be adjusted dynamically according to the game result.  </w:t>
+      </w:r>
+      <w:r>
+        <w:t>B</w:t>
+      </w:r>
+      <w:r>
+        <w:rPr>
+          <w:rFonts w:hint="eastAsia"/>
+        </w:rPr>
+        <w:t xml:space="preserve">y this way, </w:t>
+      </w:r>
+      <w:r>
+        <w:rPr>
+          <w:rFonts w:hint="eastAsia"/>
+        </w:rPr>
+        <w:t>the AI of the system will grow</w:t>
+      </w:r>
+      <w:r>
+        <w:rPr>
+          <w:rFonts w:hint="eastAsia"/>
+        </w:rPr>
+        <w:t xml:space="preserve"> and getting more and more powerful as more people playing the game.</w:t>
+      </w:r>
+    </w:p>
+    <w:p>
+      <w:pPr>
+        <w:pStyle w:val="ListParagraph"/>
+        <w:numPr>
+          <w:ilvl w:val="0"/>
+          <w:numId w:val="4"/>
+        </w:numPr>
+        <w:tabs>
+          <w:tab w:val="left" w:pos="490"/>
+        </w:tabs>
+        <w:rPr>
+          <w:rFonts w:hint="eastAsia"/>
+        </w:rPr>
+      </w:pPr>
+      <w:r>
+        <w:t>M</w:t>
+      </w:r>
+      <w:r>
+        <w:rPr>
+          <w:rFonts w:hint="eastAsia"/>
+        </w:rPr>
+        <w:t xml:space="preserve">ove the </w:t>
+      </w:r>
+      <w:r>
+        <w:t>opening</w:t>
+      </w:r>
+      <w:r>
+        <w:rPr>
+          <w:rFonts w:hint="eastAsia"/>
+        </w:rPr>
+        <w:t xml:space="preserve"> book and end game table out of the chess engine. </w:t>
+      </w:r>
+      <w:r>
+        <w:t>T</w:t>
+      </w:r>
+      <w:r>
+        <w:rPr>
+          <w:rFonts w:hint="eastAsia"/>
+        </w:rPr>
+        <w:t>hat will sim</w:t>
+      </w:r>
+      <w:r>
+        <w:rPr>
+          <w:rFonts w:hint="eastAsia"/>
+        </w:rPr>
+        <w:t xml:space="preserve">plify the design of chess </w:t>
+      </w:r>
+      <w:r>
+        <w:rPr>
+          <w:rFonts w:hint="eastAsia"/>
+        </w:rPr>
+        <w:t>engine which could</w:t>
+      </w:r>
+      <w:r>
+        <w:rPr>
+          <w:rFonts w:hint="eastAsia"/>
+        </w:rPr>
+        <w:t xml:space="preserve"> only</w:t>
+      </w:r>
+      <w:r>
+        <w:rPr>
+          <w:rFonts w:hint="eastAsia"/>
+        </w:rPr>
+        <w:t xml:space="preserve"> focus on search and position evaluation.</w:t>
+      </w:r>
+    </w:p>
+    <w:p>
+      <w:pPr>
+        <w:pStyle w:val="ListParagraph"/>
+        <w:numPr>
+          <w:ilvl w:val="0"/>
+          <w:numId w:val="4"/>
+        </w:numPr>
+        <w:tabs>
+          <w:tab w:val="left" w:pos="490"/>
+        </w:tabs>
+        <w:rPr>
+          <w:rFonts w:hint="eastAsia"/>
+        </w:rPr>
+      </w:pPr>
+      <w:r>
+        <w:t>T</w:t>
+      </w:r>
+      <w:r>
+        <w:rPr>
+          <w:rFonts w:hint="eastAsia"/>
+        </w:rPr>
+        <w:t>he goal is t</w:t>
+      </w:r>
+      <w:r>
+        <w:rPr>
+          <w:rFonts w:hint="eastAsia"/>
+        </w:rPr>
+        <w:t xml:space="preserve">o unify the opening book and end game table. </w:t>
+      </w:r>
+      <w:r>
+        <w:t>E</w:t>
+      </w:r>
+      <w:r>
+        <w:rPr>
+          <w:rFonts w:hint="eastAsia"/>
+        </w:rPr>
+        <w:t xml:space="preserve">nd </w:t>
+      </w:r>
+      <w:r>
+        <w:rPr>
+          <w:rFonts w:hint="eastAsia"/>
+        </w:rPr>
+        <w:t>game table is more complicated, let</w:t>
+      </w:r>
+      <w:r>
+        <w:t>’</w:t>
+      </w:r>
+      <w:r>
+        <w:rPr>
+          <w:rFonts w:hint="eastAsia"/>
+        </w:rPr>
+        <w:t>s try to do it.</w:t>
+      </w:r>
+    </w:p>
+    <w:p>
+      <w:pPr>
+        <w:pStyle w:val="ListParagraph"/>
+        <w:numPr>
+          <w:ilvl w:val="0"/>
+          <w:numId w:val="4"/>
+        </w:numPr>
+        <w:tabs>
+          <w:tab w:val="left" w:pos="490"/>
+        </w:tabs>
+        <w:rPr>
+          <w:rFonts w:hint="eastAsia"/>
+        </w:rPr>
+      </w:pPr>
+      <w:r>
+        <w:t>T</w:t>
+      </w:r>
+      <w:r>
+        <w:rPr>
+          <w:rFonts w:hint="eastAsia"/>
+        </w:rPr>
+        <w:t xml:space="preserve">he </w:t>
+      </w:r>
+      <w:r>
+        <w:t>structure</w:t>
+      </w:r>
+      <w:r>
+        <w:rPr>
+          <w:rFonts w:hint="eastAsia"/>
+        </w:rPr>
+        <w:t xml:space="preserve"> of position database is very simple, for each position, there </w:t>
+      </w:r>
+      <w:r>
+        <w:rPr>
+          <w:rFonts w:hint="eastAsia"/>
+        </w:rPr>
+        <w:t>is</w:t>
+      </w:r>
+      <w:r>
+        <w:rPr>
+          <w:rFonts w:hint="eastAsia"/>
+        </w:rPr>
+        <w:t xml:space="preserve"> a list of moves, </w:t>
+      </w:r>
+      <w:r>
+        <w:rPr>
+          <w:rFonts w:hint="eastAsia"/>
+        </w:rPr>
+        <w:t xml:space="preserve">and </w:t>
+      </w:r>
+      <w:r>
+        <w:rPr>
+          <w:rFonts w:hint="eastAsia"/>
+        </w:rPr>
+        <w:t xml:space="preserve">each move has a rank number. </w:t>
+      </w:r>
+      <w:r>
+        <w:t>W</w:t>
+      </w:r>
+      <w:r>
+        <w:rPr>
+          <w:rFonts w:hint="eastAsia"/>
+        </w:rPr>
+        <w:t>e can simply use the fen string as the key of position.</w:t>
+      </w:r>
+    </w:p>
+    <w:p>
+      <w:pPr>
+        <w:pStyle w:val="ListParagraph"/>
+        <w:tabs>
+          <w:tab w:val="left" w:pos="490"/>
+        </w:tabs>
+        <w:rPr>
+          <w:rFonts w:hint="eastAsia"/>
+        </w:rPr>
+      </w:pPr>
+      <w:r>
+        <w:rPr>
+          <w:noProof/>
+        </w:rPr>
+        <mc:AlternateContent>
+          <mc:Choice Requires="wpg">
+            <w:drawing>
+              <wp:anchor distT="0" distB="0" distL="114300" distR="114300" simplePos="0" relativeHeight="251693056" behindDoc="0" locked="0" layoutInCell="1" allowOverlap="1" wp14:anchorId="29D7F621" wp14:editId="5D0A29AD">
+                <wp:simplePos x="0" y="0"/>
+                <wp:positionH relativeFrom="column">
+                  <wp:posOffset>463550</wp:posOffset>
+                </wp:positionH>
+                <wp:positionV relativeFrom="paragraph">
+                  <wp:posOffset>142240</wp:posOffset>
+                </wp:positionV>
+                <wp:extent cx="5137150" cy="279400"/>
+                <wp:effectExtent l="57150" t="38100" r="0" b="101600"/>
+                <wp:wrapNone/>
+                <wp:docPr id="27" name="Group 27"/>
+                <wp:cNvGraphicFramePr/>
+                <a:graphic xmlns:a="http://schemas.openxmlformats.org/drawingml/2006/main">
+                  <a:graphicData uri="http://schemas.microsoft.com/office/word/2010/wordprocessingGroup">
+                    <wpg:wgp>
+                      <wpg:cNvGrpSpPr/>
+                      <wpg:grpSpPr>
+                        <a:xfrm>
+                          <a:off x="0" y="0"/>
+                          <a:ext cx="5137150" cy="279400"/>
+                          <a:chOff x="0" y="0"/>
+                          <a:chExt cx="5137150" cy="279400"/>
+                        </a:xfrm>
+                      </wpg:grpSpPr>
+                      <wps:wsp>
+                        <wps:cNvPr id="15" name="Rectangle 15"/>
+                        <wps:cNvSpPr/>
+                        <wps:spPr>
+                          <a:xfrm>
+                            <a:off x="0" y="0"/>
+                            <a:ext cx="895350" cy="279400"/>
+                          </a:xfrm>
+                          <a:prstGeom prst="rect">
+                            <a:avLst/>
+                          </a:prstGeom>
+                        </wps:spPr>
+                        <wps:style>
+                          <a:lnRef idx="1">
+                            <a:schemeClr val="accent4"/>
+                          </a:lnRef>
+                          <a:fillRef idx="3">
+                            <a:schemeClr val="accent4"/>
+                          </a:fillRef>
+                          <a:effectRef idx="2">
+                            <a:schemeClr val="accent4"/>
+                          </a:effectRef>
+                          <a:fontRef idx="minor">
+                            <a:schemeClr val="lt1"/>
+                          </a:fontRef>
+                        </wps:style>
+                        <wps:txbx>
+                          <w:txbxContent>
+                            <w:p>
+                              <w:pPr>
+                                <w:jc w:val="center"/>
+                              </w:pPr>
+                              <w:r>
+                                <w:t>P</w:t>
+                              </w:r>
+                              <w:r>
+                                <w:rPr>
+                                  <w:rFonts w:hint="eastAsia"/>
+                                </w:rPr>
+                                <w:t xml:space="preserve">osition </w:t>
+                              </w:r>
+                            </w:p>
+                          </w:txbxContent>
+                        </wps:txbx>
+                        <wps:bodyPr rot="0" spcFirstLastPara="0" vertOverflow="overflow" horzOverflow="overflow" vert="horz" wrap="square" lIns="91440" tIns="45720" rIns="91440" bIns="45720" numCol="1" spcCol="0" rtlCol="0" fromWordArt="0" anchor="ctr" anchorCtr="0" forceAA="0" compatLnSpc="1">
+                          <a:prstTxWarp prst="textNoShape">
+                            <a:avLst/>
+                          </a:prstTxWarp>
+                          <a:noAutofit/>
+                        </wps:bodyPr>
+                      </wps:wsp>
+                      <wps:wsp>
+                        <wps:cNvPr id="16" name="Rectangle 16"/>
+                        <wps:cNvSpPr/>
+                        <wps:spPr>
+                          <a:xfrm>
+                            <a:off x="1225550" y="0"/>
+                            <a:ext cx="622300" cy="279400"/>
+                          </a:xfrm>
+                          <a:prstGeom prst="rect">
+                            <a:avLst/>
+                          </a:prstGeom>
+                        </wps:spPr>
+                        <wps:style>
+                          <a:lnRef idx="1">
+                            <a:schemeClr val="accent4"/>
+                          </a:lnRef>
+                          <a:fillRef idx="2">
+                            <a:schemeClr val="accent4"/>
+                          </a:fillRef>
+                          <a:effectRef idx="1">
+                            <a:schemeClr val="accent4"/>
+                          </a:effectRef>
+                          <a:fontRef idx="minor">
+                            <a:schemeClr val="dk1"/>
+                          </a:fontRef>
+                        </wps:style>
+                        <wps:txbx>
+                          <w:txbxContent>
+                            <w:p>
+                              <w:pPr>
+                                <w:jc w:val="center"/>
+                              </w:pPr>
+                              <w:r>
+                                <w:t>M</w:t>
+                              </w:r>
+                              <w:r>
+                                <w:rPr>
+                                  <w:rFonts w:hint="eastAsia"/>
+                                </w:rPr>
+                                <w:t>ove1</w:t>
+                              </w:r>
+                            </w:p>
+                          </w:txbxContent>
+                        </wps:txbx>
+                        <wps:bodyPr rot="0" spcFirstLastPara="0" vertOverflow="overflow" horzOverflow="overflow" vert="horz" wrap="square" lIns="91440" tIns="45720" rIns="91440" bIns="45720" numCol="1" spcCol="0" rtlCol="0" fromWordArt="0" anchor="ctr" anchorCtr="0" forceAA="0" compatLnSpc="1">
+                          <a:prstTxWarp prst="textNoShape">
+                            <a:avLst/>
+                          </a:prstTxWarp>
+                          <a:noAutofit/>
+                        </wps:bodyPr>
+                      </wps:wsp>
+                      <wps:wsp>
+                        <wps:cNvPr id="17" name="Rectangle 17"/>
+                        <wps:cNvSpPr/>
+                        <wps:spPr>
+                          <a:xfrm>
+                            <a:off x="2000250" y="0"/>
+                            <a:ext cx="622300" cy="279400"/>
+                          </a:xfrm>
+                          <a:prstGeom prst="rect">
+                            <a:avLst/>
+                          </a:prstGeom>
+                        </wps:spPr>
+                        <wps:style>
+                          <a:lnRef idx="1">
+                            <a:schemeClr val="accent4"/>
+                          </a:lnRef>
+                          <a:fillRef idx="2">
+                            <a:schemeClr val="accent4"/>
+                          </a:fillRef>
+                          <a:effectRef idx="1">
+                            <a:schemeClr val="accent4"/>
+                          </a:effectRef>
+                          <a:fontRef idx="minor">
+                            <a:schemeClr val="dk1"/>
+                          </a:fontRef>
+                        </wps:style>
+                        <wps:txbx>
+                          <w:txbxContent>
+                            <w:p>
+                              <w:pPr>
+                                <w:jc w:val="center"/>
+                              </w:pPr>
+                              <w:r>
+                                <w:t>M</w:t>
+                              </w:r>
+                              <w:r>
+                                <w:rPr>
+                                  <w:rFonts w:hint="eastAsia"/>
+                                </w:rPr>
+                                <w:t>ove2</w:t>
+                              </w:r>
+                            </w:p>
+                          </w:txbxContent>
+                        </wps:txbx>
+                        <wps:bodyPr rot="0" spcFirstLastPara="0" vertOverflow="overflow" horzOverflow="overflow" vert="horz" wrap="square" lIns="91440" tIns="45720" rIns="91440" bIns="45720" numCol="1" spcCol="0" rtlCol="0" fromWordArt="0" anchor="ctr" anchorCtr="0" forceAA="0" compatLnSpc="1">
+                          <a:prstTxWarp prst="textNoShape">
+                            <a:avLst/>
+                          </a:prstTxWarp>
+                          <a:noAutofit/>
+                        </wps:bodyPr>
+                      </wps:wsp>
+                      <wps:wsp>
+                        <wps:cNvPr id="18" name="Rectangle 18"/>
+                        <wps:cNvSpPr/>
+                        <wps:spPr>
+                          <a:xfrm>
+                            <a:off x="2794000" y="0"/>
+                            <a:ext cx="622300" cy="279400"/>
+                          </a:xfrm>
+                          <a:prstGeom prst="rect">
+                            <a:avLst/>
+                          </a:prstGeom>
+                        </wps:spPr>
+                        <wps:style>
+                          <a:lnRef idx="1">
+                            <a:schemeClr val="accent4"/>
+                          </a:lnRef>
+                          <a:fillRef idx="2">
+                            <a:schemeClr val="accent4"/>
+                          </a:fillRef>
+                          <a:effectRef idx="1">
+                            <a:schemeClr val="accent4"/>
+                          </a:effectRef>
+                          <a:fontRef idx="minor">
+                            <a:schemeClr val="dk1"/>
+                          </a:fontRef>
+                        </wps:style>
+                        <wps:txbx>
+                          <w:txbxContent>
+                            <w:p>
+                              <w:pPr>
+                                <w:jc w:val="center"/>
+                              </w:pPr>
+                              <w:r>
+                                <w:t>M</w:t>
+                              </w:r>
+                              <w:r>
+                                <w:rPr>
+                                  <w:rFonts w:hint="eastAsia"/>
+                                </w:rPr>
+                                <w:t>ove</w:t>
+                              </w:r>
+                              <w:r>
+                                <w:rPr>
+                                  <w:rFonts w:hint="eastAsia"/>
+                                </w:rPr>
+                                <w:t>3</w:t>
+                              </w:r>
+                            </w:p>
+                          </w:txbxContent>
+                        </wps:txbx>
+                        <wps:bodyPr rot="0" spcFirstLastPara="0" vertOverflow="overflow" horzOverflow="overflow" vert="horz" wrap="square" lIns="91440" tIns="45720" rIns="91440" bIns="45720" numCol="1" spcCol="0" rtlCol="0" fromWordArt="0" anchor="ctr" anchorCtr="0" forceAA="0" compatLnSpc="1">
+                          <a:prstTxWarp prst="textNoShape">
+                            <a:avLst/>
+                          </a:prstTxWarp>
+                          <a:noAutofit/>
+                        </wps:bodyPr>
+                      </wps:wsp>
+                      <wps:wsp>
+                        <wps:cNvPr id="19" name="Rectangle 19"/>
+                        <wps:cNvSpPr/>
+                        <wps:spPr>
+                          <a:xfrm>
+                            <a:off x="3575050" y="0"/>
+                            <a:ext cx="622300" cy="279400"/>
+                          </a:xfrm>
+                          <a:prstGeom prst="rect">
+                            <a:avLst/>
+                          </a:prstGeom>
+                        </wps:spPr>
+                        <wps:style>
+                          <a:lnRef idx="1">
+                            <a:schemeClr val="accent4"/>
+                          </a:lnRef>
+                          <a:fillRef idx="2">
+                            <a:schemeClr val="accent4"/>
+                          </a:fillRef>
+                          <a:effectRef idx="1">
+                            <a:schemeClr val="accent4"/>
+                          </a:effectRef>
+                          <a:fontRef idx="minor">
+                            <a:schemeClr val="dk1"/>
+                          </a:fontRef>
+                        </wps:style>
+                        <wps:txbx>
+                          <w:txbxContent>
+                            <w:p>
+                              <w:pPr>
+                                <w:jc w:val="center"/>
+                              </w:pPr>
+                              <w:r>
+                                <w:t>M</w:t>
+                              </w:r>
+                              <w:r>
+                                <w:rPr>
+                                  <w:rFonts w:hint="eastAsia"/>
+                                </w:rPr>
+                                <w:t>ove</w:t>
+                              </w:r>
+                              <w:r>
+                                <w:rPr>
+                                  <w:rFonts w:hint="eastAsia"/>
+                                </w:rPr>
+                                <w:t>4</w:t>
+                              </w:r>
+                            </w:p>
+                          </w:txbxContent>
+                        </wps:txbx>
+                        <wps:bodyPr rot="0" spcFirstLastPara="0" vertOverflow="overflow" horzOverflow="overflow" vert="horz" wrap="square" lIns="91440" tIns="45720" rIns="91440" bIns="45720" numCol="1" spcCol="0" rtlCol="0" fromWordArt="0" anchor="ctr" anchorCtr="0" forceAA="0" compatLnSpc="1">
+                          <a:prstTxWarp prst="textNoShape">
+                            <a:avLst/>
+                          </a:prstTxWarp>
+                          <a:noAutofit/>
+                        </wps:bodyPr>
+                      </wps:wsp>
+                      <wps:wsp>
+                        <wps:cNvPr id="20" name="Rectangle 20"/>
+                        <wps:cNvSpPr/>
+                        <wps:spPr>
+                          <a:xfrm>
+                            <a:off x="4362450" y="0"/>
+                            <a:ext cx="622300" cy="279400"/>
+                          </a:xfrm>
+                          <a:prstGeom prst="rect">
+                            <a:avLst/>
+                          </a:prstGeom>
+                        </wps:spPr>
+                        <wps:style>
+                          <a:lnRef idx="1">
+                            <a:schemeClr val="accent4"/>
+                          </a:lnRef>
+                          <a:fillRef idx="2">
+                            <a:schemeClr val="accent4"/>
+                          </a:fillRef>
+                          <a:effectRef idx="1">
+                            <a:schemeClr val="accent4"/>
+                          </a:effectRef>
+                          <a:fontRef idx="minor">
+                            <a:schemeClr val="dk1"/>
+                          </a:fontRef>
+                        </wps:style>
+                        <wps:txbx>
+                          <w:txbxContent>
+                            <w:p>
+                              <w:pPr>
+                                <w:jc w:val="center"/>
+                              </w:pPr>
+                              <w:r>
+                                <w:t>M</w:t>
+                              </w:r>
+                              <w:r>
+                                <w:rPr>
+                                  <w:rFonts w:hint="eastAsia"/>
+                                </w:rPr>
+                                <w:t>ove</w:t>
+                              </w:r>
+                              <w:r>
+                                <w:rPr>
+                                  <w:rFonts w:hint="eastAsia"/>
+                                </w:rPr>
+                                <w:t>5</w:t>
+                              </w:r>
+                            </w:p>
+                          </w:txbxContent>
+                        </wps:txbx>
+                        <wps:bodyPr rot="0" spcFirstLastPara="0" vertOverflow="overflow" horzOverflow="overflow" vert="horz" wrap="square" lIns="91440" tIns="45720" rIns="91440" bIns="45720" numCol="1" spcCol="0" rtlCol="0" fromWordArt="0" anchor="ctr" anchorCtr="0" forceAA="0" compatLnSpc="1">
+                          <a:prstTxWarp prst="textNoShape">
+                            <a:avLst/>
+                          </a:prstTxWarp>
+                          <a:noAutofit/>
+                        </wps:bodyPr>
+                      </wps:wsp>
+                      <wps:wsp>
+                        <wps:cNvPr id="21" name="Right Arrow 21"/>
+                        <wps:cNvSpPr/>
+                        <wps:spPr>
+                          <a:xfrm>
+                            <a:off x="946150" y="95250"/>
+                            <a:ext cx="279400" cy="120650"/>
+                          </a:xfrm>
+                          <a:prstGeom prst="rightArrow">
+                            <a:avLst/>
+                          </a:prstGeom>
+                        </wps:spPr>
+                        <wps:style>
+                          <a:lnRef idx="1">
+                            <a:schemeClr val="accent2"/>
+                          </a:lnRef>
+                          <a:fillRef idx="2">
+                            <a:schemeClr val="accent2"/>
+                          </a:fillRef>
+                          <a:effectRef idx="1">
+                            <a:schemeClr val="accent2"/>
+                          </a:effectRef>
+                          <a:fontRef idx="minor">
+                            <a:schemeClr val="dk1"/>
+                          </a:fontRef>
+                        </wps:style>
+                        <wps:bodyPr rot="0" spcFirstLastPara="0" vertOverflow="overflow" horzOverflow="overflow" vert="horz" wrap="square" lIns="91440" tIns="45720" rIns="91440" bIns="45720" numCol="1" spcCol="0" rtlCol="0" fromWordArt="0" anchor="ctr" anchorCtr="0" forceAA="0" compatLnSpc="1">
+                          <a:prstTxWarp prst="textNoShape">
+                            <a:avLst/>
+                          </a:prstTxWarp>
+                          <a:noAutofit/>
+                        </wps:bodyPr>
+                      </wps:wsp>
+                      <wps:wsp>
+                        <wps:cNvPr id="22" name="Straight Arrow Connector 22"/>
+                        <wps:cNvCnPr/>
+                        <wps:spPr>
+                          <a:xfrm>
+                            <a:off x="1847850" y="152400"/>
+                            <a:ext cx="152400" cy="0"/>
+                          </a:xfrm>
+                          <a:prstGeom prst="straightConnector1">
+                            <a:avLst/>
+                          </a:prstGeom>
+                          <a:ln>
+                            <a:tailEnd type="arrow"/>
+                          </a:ln>
+                        </wps:spPr>
+                        <wps:style>
+                          <a:lnRef idx="1">
+                            <a:schemeClr val="accent1"/>
+                          </a:lnRef>
+                          <a:fillRef idx="0">
+                            <a:schemeClr val="accent1"/>
+                          </a:fillRef>
+                          <a:effectRef idx="0">
+                            <a:schemeClr val="accent1"/>
+                          </a:effectRef>
+                          <a:fontRef idx="minor">
+                            <a:schemeClr val="tx1"/>
+                          </a:fontRef>
+                        </wps:style>
+                        <wps:bodyPr/>
+                      </wps:wsp>
+                      <wps:wsp>
+                        <wps:cNvPr id="23" name="Straight Arrow Connector 23"/>
+                        <wps:cNvCnPr/>
+                        <wps:spPr>
+                          <a:xfrm>
+                            <a:off x="2641600" y="152400"/>
+                            <a:ext cx="152400" cy="0"/>
+                          </a:xfrm>
+                          <a:prstGeom prst="straightConnector1">
+                            <a:avLst/>
+                          </a:prstGeom>
+                          <a:ln>
+                            <a:tailEnd type="arrow"/>
+                          </a:ln>
+                        </wps:spPr>
+                        <wps:style>
+                          <a:lnRef idx="1">
+                            <a:schemeClr val="accent1"/>
+                          </a:lnRef>
+                          <a:fillRef idx="0">
+                            <a:schemeClr val="accent1"/>
+                          </a:fillRef>
+                          <a:effectRef idx="0">
+                            <a:schemeClr val="accent1"/>
+                          </a:effectRef>
+                          <a:fontRef idx="minor">
+                            <a:schemeClr val="tx1"/>
+                          </a:fontRef>
+                        </wps:style>
+                        <wps:bodyPr/>
+                      </wps:wsp>
+                      <wps:wsp>
+                        <wps:cNvPr id="24" name="Straight Arrow Connector 24"/>
+                        <wps:cNvCnPr/>
+                        <wps:spPr>
+                          <a:xfrm>
+                            <a:off x="3416300" y="152400"/>
+                            <a:ext cx="152400" cy="0"/>
+                          </a:xfrm>
+                          <a:prstGeom prst="straightConnector1">
+                            <a:avLst/>
+                          </a:prstGeom>
+                          <a:ln>
+                            <a:tailEnd type="arrow"/>
+                          </a:ln>
+                        </wps:spPr>
+                        <wps:style>
+                          <a:lnRef idx="1">
+                            <a:schemeClr val="accent1"/>
+                          </a:lnRef>
+                          <a:fillRef idx="0">
+                            <a:schemeClr val="accent1"/>
+                          </a:fillRef>
+                          <a:effectRef idx="0">
+                            <a:schemeClr val="accent1"/>
+                          </a:effectRef>
+                          <a:fontRef idx="minor">
+                            <a:schemeClr val="tx1"/>
+                          </a:fontRef>
+                        </wps:style>
+                        <wps:bodyPr/>
+                      </wps:wsp>
+                      <wps:wsp>
+                        <wps:cNvPr id="25" name="Straight Arrow Connector 25"/>
+                        <wps:cNvCnPr/>
+                        <wps:spPr>
+                          <a:xfrm>
+                            <a:off x="4210050" y="152400"/>
+                            <a:ext cx="152400" cy="0"/>
+                          </a:xfrm>
+                          <a:prstGeom prst="straightConnector1">
+                            <a:avLst/>
+                          </a:prstGeom>
+                          <a:ln>
+                            <a:tailEnd type="arrow"/>
+                          </a:ln>
+                        </wps:spPr>
+                        <wps:style>
+                          <a:lnRef idx="1">
+                            <a:schemeClr val="accent1"/>
+                          </a:lnRef>
+                          <a:fillRef idx="0">
+                            <a:schemeClr val="accent1"/>
+                          </a:fillRef>
+                          <a:effectRef idx="0">
+                            <a:schemeClr val="accent1"/>
+                          </a:effectRef>
+                          <a:fontRef idx="minor">
+                            <a:schemeClr val="tx1"/>
+                          </a:fontRef>
+                        </wps:style>
+                        <wps:bodyPr/>
+                      </wps:wsp>
+                      <wps:wsp>
+                        <wps:cNvPr id="26" name="Straight Arrow Connector 26"/>
+                        <wps:cNvCnPr/>
+                        <wps:spPr>
+                          <a:xfrm>
+                            <a:off x="4984750" y="146050"/>
+                            <a:ext cx="152400" cy="0"/>
+                          </a:xfrm>
+                          <a:prstGeom prst="straightConnector1">
+                            <a:avLst/>
+                          </a:prstGeom>
+                          <a:ln>
+                            <a:tailEnd type="arrow"/>
+                          </a:ln>
+                        </wps:spPr>
+                        <wps:style>
+                          <a:lnRef idx="1">
+                            <a:schemeClr val="accent1"/>
+                          </a:lnRef>
+                          <a:fillRef idx="0">
+                            <a:schemeClr val="accent1"/>
+                          </a:fillRef>
+                          <a:effectRef idx="0">
+                            <a:schemeClr val="accent1"/>
+                          </a:effectRef>
+                          <a:fontRef idx="minor">
+                            <a:schemeClr val="tx1"/>
+                          </a:fontRef>
+                        </wps:style>
+                        <wps:bodyPr/>
+                      </wps:wsp>
+                    </wpg:wgp>
+                  </a:graphicData>
+                </a:graphic>
+                <wp14:sizeRelV relativeFrom="margin">
+                  <wp14:pctHeight>0</wp14:pctHeight>
+                </wp14:sizeRelV>
+              </wp:anchor>
+            </w:drawing>
+          </mc:Choice>
+          <mc:Fallback>
+            <w:pict>
+              <v:group id="Group 27" o:spid="_x0000_s1039" style="position:absolute;left:0;text-align:left;margin-left:36.5pt;margin-top:11.2pt;width:404.5pt;height:22pt;z-index:251693056;mso-height-relative:margin" coordsize="51371,2794" o:gfxdata="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">
+                <v:rect id="Rectangle 15" o:spid="_x0000_s1040" style="position:absolute;width:8953;height:2794;visibility:visible;mso-wrap-style:square;v-text-anchor:middle" o:gfxdata="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" fillcolor="#413253 [1639]" strokecolor="#795d9b [3047]">
+                  <v:fill color2="#775c99 [3015]" rotate="t" angle="180" colors="0 #5d417e;52429f #7b58a6;1 #7b57a8" focus="100%" type="gradient">
+                    <o:fill v:ext="view" type="gradientUnscaled"/>
+                  </v:fill>
+                  <v:shadow on="t" color="black" opacity="22937f" origin=",.5" offset="0,.63889mm"/>
+                  <v:textbox>
+                    <w:txbxContent>
+                      <w:p>
+                        <w:pPr>
+                          <w:jc w:val="center"/>
+                        </w:pPr>
+                        <w:r>
+                          <w:t>P</w:t>
+                        </w:r>
+                        <w:r>
+                          <w:rPr>
+                            <w:rFonts w:hint="eastAsia"/>
+                          </w:rPr>
+                          <w:t xml:space="preserve">osition </w:t>
+                        </w:r>
+                      </w:p>
+                    </w:txbxContent>
+                  </v:textbox>
+                </v:rect>
+                <v:rect id="Rectangle 16" o:spid="_x0000_s1041" style="position:absolute;left:12255;width:6223;height:2794;visibility:visible;mso-wrap-style:square;v-text-anchor:middle" o:gfxdata="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" fillcolor="#bfb1d0 [1623]" strokecolor="#795d9b [3047]">
+                  <v:fill color2="#ece7f1 [503]" rotate="t" angle="180" colors="0 #c9b5e8;22938f #d9cbee;1 #f0eaf9" focus="100%" type="gradient"/>
+                  <v:shadow on="t" color="black" opacity="24903f" origin=",.5" offset="0,.55556mm"/>
+                  <v:textbox>
+                    <w:txbxContent>
+                      <w:p>
+                        <w:pPr>
+                          <w:jc w:val="center"/>
+                        </w:pPr>
+                        <w:r>
+                          <w:t>M</w:t>
+                        </w:r>
+                        <w:r>
+                          <w:rPr>
+                            <w:rFonts w:hint="eastAsia"/>
+                          </w:rPr>
+                          <w:t>ove1</w:t>
+                        </w:r>
+                      </w:p>
+                    </w:txbxContent>
+                  </v:textbox>
+                </v:rect>
+                <v:rect id="Rectangle 17" o:spid="_x0000_s1042" style="position:absolute;left:20002;width:6223;height:2794;visibility:visible;mso-wrap-style:square;v-text-anchor:middle" o:gfxdata="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" fillcolor="#bfb1d0 [1623]" strokecolor="#795d9b [3047]">
+                  <v:fill color2="#ece7f1 [503]" rotate="t" angle="180" colors="0 #c9b5e8;22938f #d9cbee;1 #f0eaf9" focus="100%" type="gradient"/>
+                  <v:shadow on="t" color="black" opacity="24903f" origin=",.5" offset="0,.55556mm"/>
+                  <v:textbox>
+                    <w:txbxContent>
+                      <w:p>
+                        <w:pPr>
+                          <w:jc w:val="center"/>
+                        </w:pPr>
+                        <w:r>
+                          <w:t>M</w:t>
+                        </w:r>
+                        <w:r>
+                          <w:rPr>
+                            <w:rFonts w:hint="eastAsia"/>
+                          </w:rPr>
+                          <w:t>ove2</w:t>
+                        </w:r>
+                      </w:p>
+                    </w:txbxContent>
+                  </v:textbox>
+                </v:rect>
+                <v:rect id="Rectangle 18" o:spid="_x0000_s1043" style="position:absolute;left:27940;width:6223;height:2794;visibility:visible;mso-wrap-style:square;v-text-anchor:middle" o:gfxdata="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" fillcolor="#bfb1d0 [1623]" strokecolor="#795d9b [3047]">
+                  <v:fill color2="#ece7f1 [503]" rotate="t" angle="180" colors="0 #c9b5e8;22938f #d9cbee;1 #f0eaf9" focus="100%" type="gradient"/>
+                  <v:shadow on="t" color="black" opacity="24903f" origin=",.5" offset="0,.55556mm"/>
+                  <v:textbox>
+                    <w:txbxContent>
+                      <w:p>
+                        <w:pPr>
+                          <w:jc w:val="center"/>
+                        </w:pPr>
+                        <w:r>
+                          <w:t>M</w:t>
+                        </w:r>
+                        <w:r>
+                          <w:rPr>
+                            <w:rFonts w:hint="eastAsia"/>
+                          </w:rPr>
+                          <w:t>ove</w:t>
+                        </w:r>
+                        <w:r>
+                          <w:rPr>
+                            <w:rFonts w:hint="eastAsia"/>
+                          </w:rPr>
+                          <w:t>3</w:t>
+                        </w:r>
+                      </w:p>
+                    </w:txbxContent>
+                  </v:textbox>
+                </v:rect>
+                <v:rect id="Rectangle 19" o:spid="_x0000_s1044" style="position:absolute;left:35750;width:6223;height:2794;visibility:visible;mso-wrap-style:square;v-text-anchor:middle" o:gfxdata="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" fillcolor="#bfb1d0 [1623]" strokecolor="#795d9b [3047]">
+                  <v:fill color2="#ece7f1 [503]" rotate="t" angle="180" colors="0 #c9b5e8;22938f #d9cbee;1 #f0eaf9" focus="100%" type="gradient"/>
+                  <v:shadow on="t" color="black" opacity="24903f" origin=",.5" offset="0,.55556mm"/>
+                  <v:textbox>
+                    <w:txbxContent>
+                      <w:p>
+                        <w:pPr>
+                          <w:jc w:val="center"/>
+                        </w:pPr>
+                        <w:r>
+                          <w:t>M</w:t>
+                        </w:r>
+                        <w:r>
+                          <w:rPr>
+                            <w:rFonts w:hint="eastAsia"/>
+                          </w:rPr>
+                          <w:t>ove</w:t>
+                        </w:r>
+                        <w:r>
+                          <w:rPr>
+                            <w:rFonts w:hint="eastAsia"/>
+                          </w:rPr>
+                          <w:t>4</w:t>
+                        </w:r>
+                      </w:p>
+                    </w:txbxContent>
+                  </v:textbox>
+                </v:rect>
+                <v:rect id="Rectangle 20" o:spid="_x0000_s1045" style="position:absolute;left:43624;width:6223;height:2794;visibility:visible;mso-wrap-style:square;v-text-anchor:middle" o:gfxdata="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" fillcolor="#bfb1d0 [1623]" strokecolor="#795d9b [3047]">
+                  <v:fill color2="#ece7f1 [503]" rotate="t" angle="180" colors="0 #c9b5e8;22938f #d9cbee;1 #f0eaf9" focus="100%" type="gradient"/>
+                  <v:shadow on="t" color="black" opacity="24903f" origin=",.5" offset="0,.55556mm"/>
+                  <v:textbox>
+                    <w:txbxContent>
+                      <w:p>
+                        <w:pPr>
+                          <w:jc w:val="center"/>
+                        </w:pPr>
+                        <w:r>
+                          <w:t>M</w:t>
+                        </w:r>
+                        <w:r>
+                          <w:rPr>
+                            <w:rFonts w:hint="eastAsia"/>
+                          </w:rPr>
+                          <w:t>ove</w:t>
+                        </w:r>
+                        <w:r>
+                          <w:rPr>
+                            <w:rFonts w:hint="eastAsia"/>
+                          </w:rPr>
+                          <w:t>5</w:t>
+                        </w:r>
+                      </w:p>
+                    </w:txbxContent>
+                  </v:textbox>
+                </v:rect>
+                <v:shapetype id="_x0000_t13" coordsize="21600,21600" o:spt="13" adj="16200,5400" path="m@0,l@0@1,0@1,0@2@0@2@0,21600,21600,10800xe">
+                  <v:stroke joinstyle="miter"/>
+                  <v:formulas>
+                    <v:f eqn="val #0"/>
+                    <v:f eqn="val #1"/>
+                    <v:f eqn="sum height 0 #1"/>
+                    <v:f eqn="sum 10800 0 #1"/>
+                    <v:f eqn="sum width 0 #0"/>
+                    <v:f eqn="prod @4 @3 10800"/>
+                    <v:f eqn="sum width 0 @5"/>
+                  </v:formulas>
+                  <v:path o:connecttype="custom" o:connectlocs="@0,0;0,10800;@0,21600;21600,10800" o:connectangles="270,180,90,0" textboxrect="0,@1,@6,@2"/>
+                  <v:handles>
+                    <v:h position="#0,#1" xrange="0,21600" yrange="0,10800"/>
+                  </v:handles>
+                </v:shapetype>
+                <v:shape id="Right Arrow 21" o:spid="_x0000_s1046" type="#_x0000_t13" style="position:absolute;left:9461;top:952;width:2794;height:1207;visibility:visible;mso-wrap-style:square;v-text-anchor:middle" o:gfxdata="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" adj="16936" fillcolor="#dfa7a6 [1621]" strokecolor="#bc4542 [3045]">
+                  <v:fill color2="#f5e4e4 [501]" rotate="t" angle="180" colors="0 #ffa2a1;22938f #ffbebd;1 #ffe5e5" focus="100%" type="gradient"/>
+                  <v:shadow on="t" color="black" opacity="24903f" origin=",.5" offset="0,.55556mm"/>
+                </v:shape>
+                <v:shapetype id="_x0000_t32" coordsize="21600,21600" o:spt="32" o:oned="t" path="m,l21600,21600e" filled="f">
+                  <v:path arrowok="t" fillok="f" o:connecttype="none"/>
+                  <o:lock v:ext="edit" shapetype="t"/>
+                </v:shapetype>
+                <v:shape id="Straight Arrow Connector 22" o:spid="_x0000_s1047" type="#_x0000_t32" style="position:absolute;left:18478;top:1524;width:1524;height:0;visibility:visible;mso-wrap-style:square" o:connectortype="straight" o:gfxdata="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" strokecolor="#4579b8 [3044]">
+                  <v:stroke endarrow="open"/>
+                </v:shape>
+                <v:shape id="Straight Arrow Connector 23" o:spid="_x0000_s1048" type="#_x0000_t32" style="position:absolute;left:26416;top:1524;width:1524;height:0;visibility:visible;mso-wrap-style:square" o:connectortype="straight" o:gfxdata="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" strokecolor="#4579b8 [3044]">
+                  <v:stroke endarrow="open"/>
+                </v:shape>
+                <v:shape id="Straight Arrow Connector 24" o:spid="_x0000_s1049" type="#_x0000_t32" style="position:absolute;left:34163;top:1524;width:1524;height:0;visibility:visible;mso-wrap-style:square" o:connectortype="straight" o:gfxdata="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" strokecolor="#4579b8 [3044]">
+                  <v:stroke endarrow="open"/>
+                </v:shape>
+                <v:shape id="Straight Arrow Connector 25" o:spid="_x0000_s1050" type="#_x0000_t32" style="position:absolute;left:42100;top:1524;width:1524;height:0;visibility:visible;mso-wrap-style:square" o:connectortype="straight" o:gfxdata="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" strokecolor="#4579b8 [3044]">
+                  <v:stroke endarrow="open"/>
+                </v:shape>
+                <v:shape id="Straight Arrow Connector 26" o:spid="_x0000_s1051" type="#_x0000_t32" style="position:absolute;left:49847;top:1460;width:1524;height:0;visibility:visible;mso-wrap-style:square" o:connectortype="straight" o:gfxdata="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" strokecolor="#4579b8 [3044]">
+                  <v:stroke endarrow="open"/>
+                </v:shape>
+              </v:group>
+            </w:pict>
+          </mc:Fallback>
+        </mc:AlternateContent>
+      </w:r>
+    </w:p>
+    <w:p>
+      <w:pPr>
+        <w:tabs>
+          <w:tab w:val="left" w:pos="490"/>
+        </w:tabs>
+        <w:rPr>
+          <w:rFonts w:hint="eastAsia"/>
+        </w:rPr>
+      </w:pPr>
+      <w:r>
+        <w:rPr>
+          <w:rFonts w:hint="eastAsia"/>
+        </w:rPr>
+        <w:t xml:space="preserve">  </w:t>
+      </w:r>
+    </w:p>
+    <w:p>
+      <w:pPr>
+        <w:pStyle w:val="Heading2"/>
+        <w:rPr>
+          <w:rFonts w:hint="eastAsia"/>
+        </w:rPr>
+      </w:pPr>
+      <w:r>
+        <w:rPr>
+          <w:rFonts w:hint="eastAsia"/>
+        </w:rPr>
+        <w:t>User/Game</w:t>
+      </w:r>
+      <w:r>
+        <w:rPr>
+          <w:rFonts w:hint="eastAsia"/>
+        </w:rPr>
+        <w:t xml:space="preserve"> </w:t>
+      </w:r>
+      <w:r>
+        <w:rPr>
+          <w:rFonts w:hint="eastAsia"/>
+        </w:rPr>
+        <w:t>Data</w:t>
+      </w:r>
+      <w:r>
+        <w:rPr>
+          <w:rFonts w:hint="eastAsia"/>
+        </w:rPr>
+        <w:t>base</w:t>
+      </w:r>
+      <w:r>
+        <w:rPr>
+          <w:rFonts w:hint="eastAsia"/>
+        </w:rPr>
+        <w:t xml:space="preserve"> </w:t>
+      </w:r>
+    </w:p>
+    <w:p>
+      <w:pPr>
+        <w:pStyle w:val="ListParagraph"/>
+        <w:numPr>
+          <w:ilvl w:val="0"/>
+          <w:numId w:val="5"/>
+        </w:numPr>
+        <w:tabs>
+          <w:tab w:val="left" w:pos="490"/>
+        </w:tabs>
+        <w:rPr>
+          <w:rFonts w:hint="eastAsia"/>
+        </w:rPr>
+      </w:pPr>
+      <w:r>
+        <w:t>U</w:t>
+      </w:r>
+      <w:r>
+        <w:rPr>
+          <w:rFonts w:hint="eastAsia"/>
+        </w:rPr>
+        <w:t xml:space="preserve">ser </w:t>
+      </w:r>
+      <w:r>
+        <w:rPr>
+          <w:rFonts w:hint="eastAsia"/>
+        </w:rPr>
+        <w:t>profile, user level, store</w:t>
+      </w:r>
+      <w:r>
+        <w:rPr>
+          <w:rFonts w:hint="eastAsia"/>
+        </w:rPr>
+        <w:t>d</w:t>
+      </w:r>
+      <w:r>
+        <w:rPr>
+          <w:rFonts w:hint="eastAsia"/>
+        </w:rPr>
+        <w:t xml:space="preserve"> </w:t>
+      </w:r>
+      <w:r>
+        <w:rPr>
+          <w:rFonts w:hint="eastAsia"/>
+        </w:rPr>
+        <w:t>fen strings while practicing</w:t>
+      </w:r>
+      <w:r>
+        <w:rPr>
+          <w:rFonts w:hint="eastAsia"/>
+        </w:rPr>
+        <w:t>, etc.</w:t>
+      </w:r>
+    </w:p>
+    <w:p>
+      <w:pPr>
+        <w:pStyle w:val="ListParagraph"/>
+        <w:numPr>
+          <w:ilvl w:val="0"/>
+          <w:numId w:val="5"/>
+        </w:numPr>
+        <w:tabs>
+          <w:tab w:val="left" w:pos="490"/>
+        </w:tabs>
+        <w:rPr>
+          <w:rFonts w:hint="eastAsia"/>
+        </w:rPr>
+      </w:pPr>
+      <w:r>
+        <w:t>P</w:t>
+      </w:r>
+      <w:r>
+        <w:rPr>
+          <w:rFonts w:hint="eastAsia"/>
+        </w:rPr>
+        <w:t>ersonal g</w:t>
+      </w:r>
+      <w:r>
+        <w:rPr>
+          <w:rFonts w:hint="eastAsia"/>
+        </w:rPr>
+        <w:t>am</w:t>
+      </w:r>
+      <w:r>
+        <w:rPr>
+          <w:rFonts w:hint="eastAsia"/>
+        </w:rPr>
+        <w:t>e r</w:t>
+      </w:r>
+      <w:r>
+        <w:rPr>
+          <w:rFonts w:hint="eastAsia"/>
+        </w:rPr>
+        <w:t>ecords</w:t>
+      </w:r>
+      <w:r>
+        <w:rPr>
+          <w:rFonts w:hint="eastAsia"/>
+        </w:rPr>
+        <w:t>, for replaying</w:t>
+      </w:r>
+    </w:p>
+    <w:p>
+      <w:pPr>
+        <w:pStyle w:val="ListParagraph"/>
+        <w:numPr>
+          <w:ilvl w:val="0"/>
+          <w:numId w:val="5"/>
+        </w:numPr>
+        <w:tabs>
+          <w:tab w:val="left" w:pos="490"/>
+        </w:tabs>
+        <w:rPr>
+          <w:rFonts w:hint="eastAsia"/>
+        </w:rPr>
+      </w:pPr>
+      <w:r>
+        <w:t>P</w:t>
+      </w:r>
+      <w:r>
+        <w:rPr>
+          <w:rFonts w:hint="eastAsia"/>
+        </w:rPr>
+        <w:t xml:space="preserve">ublic game records, for browsing and </w:t>
+      </w:r>
+      <w:r>
+        <w:rPr>
+          <w:rFonts w:hint="eastAsia"/>
+        </w:rPr>
+        <w:t>learning.</w:t>
+      </w:r>
+    </w:p>
+    <w:p>
+      <w:pPr>
+        <w:tabs>
+          <w:tab w:val="left" w:pos="490"/>
+        </w:tabs>
+        <w:ind w:left="360"/>
+        <w:rPr>
+          <w:rFonts w:hint="eastAsia"/>
+        </w:rPr>
+      </w:pPr>
+      <w:r>
+        <w:t>M</w:t>
+      </w:r>
+      <w:r>
+        <w:rPr>
+          <w:rFonts w:hint="eastAsia"/>
+        </w:rPr>
+        <w:t>ongodb is very suitable for host above data.</w:t>
+      </w:r>
+    </w:p>
+    <w:p>
+      <w:pPr>
+        <w:tabs>
+          <w:tab w:val="left" w:pos="490"/>
+        </w:tabs>
+        <w:rPr>
+          <w:rFonts w:hint="eastAsia"/>
+        </w:rPr>
+      </w:pPr>
+    </w:p>
+    <w:p>
+      <w:pPr>
+        <w:tabs>
+          <w:tab w:val="left" w:pos="490"/>
+        </w:tabs>
+        <w:rPr>
+          <w:rFonts w:hint="eastAsia"/>
+        </w:rPr>
+      </w:pPr>
+      <w:bookmarkStart w:id="3" w:name="_GoBack"/>
+      <w:bookmarkEnd w:id="3"/>
+    </w:p>
+    <w:p>
+      <w:pPr>
+        <w:tabs>
+          <w:tab w:val="left" w:pos="490"/>
+        </w:tabs>
+        <w:rPr>
+          <w:rFonts w:hint="eastAsia"/>
+        </w:rPr>
+      </w:pPr>
+    </w:p>
+    <w:p>
+      <w:pPr>
+        <w:tabs>
+          <w:tab w:val="left" w:pos="490"/>
+        </w:tabs>
+        <w:rPr>
+          <w:rFonts w:hint="eastAsia"/>
+        </w:rPr>
+      </w:pPr>
+    </w:p>
+    <w:p>
+      <w:pPr>
+        <w:pStyle w:val="Heading1"/>
+        <w:rPr>
+          <w:rFonts w:hint="eastAsia"/>
+        </w:rPr>
+      </w:pPr>
+      <w:r>
+        <w:rPr>
+          <w:rFonts w:hint="eastAsia"/>
+        </w:rPr>
+        <w:lastRenderedPageBreak/>
+        <w:t>TODO list</w:t>
+      </w:r>
+    </w:p>
+    <w:p>
+      <w:pPr>
+        <w:pStyle w:val="ListParagraph"/>
+        <w:numPr>
+          <w:ilvl w:val="0"/>
+          <w:numId w:val="6"/>
+        </w:numPr>
+        <w:tabs>
+          <w:tab w:val="left" w:pos="490"/>
+        </w:tabs>
+        <w:rPr>
+          <w:rFonts w:hint="eastAsia"/>
+        </w:rPr>
+      </w:pPr>
+      <w:r>
+        <w:rPr>
+          <w:rFonts w:hint="eastAsia"/>
+        </w:rPr>
+        <w:t>Client AI</w:t>
+      </w:r>
+    </w:p>
+    <w:p>
+      <w:pPr>
+        <w:pStyle w:val="ListParagraph"/>
+        <w:numPr>
+          <w:ilvl w:val="0"/>
+          <w:numId w:val="6"/>
+        </w:numPr>
+        <w:tabs>
+          <w:tab w:val="left" w:pos="490"/>
+        </w:tabs>
+        <w:rPr>
+          <w:rFonts w:hint="eastAsia"/>
+        </w:rPr>
+      </w:pPr>
+      <w:r>
+        <w:rPr>
+          <w:rFonts w:hint="eastAsia"/>
+        </w:rPr>
+        <w:t>App framework</w:t>
+      </w:r>
+    </w:p>
+    <w:p>
+      <w:pPr>
+        <w:pStyle w:val="ListParagraph"/>
+        <w:numPr>
+          <w:ilvl w:val="0"/>
+          <w:numId w:val="6"/>
+        </w:numPr>
+        <w:tabs>
+          <w:tab w:val="left" w:pos="490"/>
+        </w:tabs>
+        <w:rPr>
+          <w:rFonts w:hint="eastAsia"/>
+        </w:rPr>
+      </w:pPr>
+      <w:r>
+        <w:t>P</w:t>
+      </w:r>
+      <w:r>
+        <w:rPr>
+          <w:rFonts w:hint="eastAsia"/>
+        </w:rPr>
+        <w:t>osition cache/database</w:t>
+      </w:r>
+    </w:p>
+    <w:p>
+      <w:pPr>
+        <w:pStyle w:val="ListParagraph"/>
+        <w:numPr>
+          <w:ilvl w:val="0"/>
+          <w:numId w:val="6"/>
+        </w:numPr>
+        <w:tabs>
+          <w:tab w:val="left" w:pos="490"/>
+        </w:tabs>
+        <w:rPr>
+          <w:rFonts w:hint="eastAsia"/>
+        </w:rPr>
+      </w:pPr>
+      <w:r>
+        <w:t>P</w:t>
+      </w:r>
+      <w:r>
+        <w:rPr>
+          <w:rFonts w:hint="eastAsia"/>
+        </w:rPr>
+        <w:t>ort UCCI engines to linux</w:t>
+      </w:r>
+    </w:p>
+    <w:p>
+      <w:pPr>
+        <w:tabs>
+          <w:tab w:val="left" w:pos="490"/>
+        </w:tabs>
+        <w:rPr>
+          <w:rFonts w:hint="eastAsia"/>
+        </w:rPr>
+      </w:pPr>
+    </w:p>
+    <w:p>
+      <w:pPr>
+        <w:tabs>
+          <w:tab w:val="left" w:pos="490"/>
+        </w:tabs>
+        <w:rPr>
+          <w:rFonts w:hint="eastAsia"/>
+        </w:rPr>
+      </w:pPr>
+    </w:p>
+    <w:p>
+      <w:pPr>
+        <w:tabs>
+          <w:tab w:val="left" w:pos="490"/>
+        </w:tabs>
+        <w:rPr>
+          <w:rFonts w:hint="eastAsia"/>
+        </w:rPr>
+      </w:pPr>
+    </w:p>
+    <w:p>
+      <w:pPr>
+        <w:tabs>
+          <w:tab w:val="left" w:pos="490"/>
+        </w:tabs>
+        <w:rPr>
+          <w:rFonts w:hint="eastAsia"/>
+        </w:rPr>
+      </w:pPr>
+    </w:p>
+    <w:p>
+      <w:pPr>
+        <w:tabs>
+          <w:tab w:val="left" w:pos="490"/>
+        </w:tabs>
+        <w:rPr>
+          <w:rFonts w:hint="eastAsia"/>
+        </w:rPr>
+      </w:pPr>
+    </w:p>
+    <w:p>
+      <w:pPr>
+        <w:tabs>
+          <w:tab w:val="left" w:pos="490"/>
+        </w:tabs>
+        <w:rPr>
+          <w:rFonts w:hint="eastAsia"/>
+        </w:rPr>
+      </w:pPr>
+    </w:p>
+    <w:p>
+      <w:pPr>
+        <w:tabs>
+          <w:tab w:val="left" w:pos="490"/>
+        </w:tabs>
       </w:pPr>
     </w:p>
     <w:sectPr>
@@ -1233,9 +4427,9 @@
     </w:lvl>
   </w:abstractNum>
   <w:abstractNum w:abstractNumId="2">
-    <w:nsid w:val="75F474F0"/>
+    <w:nsid w:val="38170215"/>
     <w:multiLevelType w:val="hybridMultilevel"/>
-    <w:tmpl w:val="6172B09E"/>
+    <w:tmpl w:val="1FBA77FC"/>
     <w:lvl w:ilvl="0" w:tplc="0409000F">
       <w:start w:val="1"/>
       <w:numFmt w:val="decimal"/>
@@ -1321,14 +4515,314 @@
       </w:pPr>
     </w:lvl>
   </w:abstractNum>
+  <w:abstractNum w:abstractNumId="3">
+    <w:nsid w:val="59A12FBD"/>
+    <w:multiLevelType w:val="hybridMultilevel"/>
+    <w:tmpl w:val="618CA052"/>
+    <w:lvl w:ilvl="0" w:tplc="0409000F">
+      <w:start w:val="1"/>
+      <w:numFmt w:val="decimal"/>
+      <w:lvlText w:val="%1."/>
+      <w:lvlJc w:val="left"/>
+      <w:pPr>
+        <w:ind w:left="720" w:hanging="360"/>
+      </w:pPr>
+      <w:rPr>
+        <w:rFonts w:hint="default"/>
+      </w:rPr>
+    </w:lvl>
+    <w:lvl w:ilvl="1" w:tplc="04090019" w:tentative="1">
+      <w:start w:val="1"/>
+      <w:numFmt w:val="lowerLetter"/>
+      <w:lvlText w:val="%2."/>
+      <w:lvlJc w:val="left"/>
+      <w:pPr>
+        <w:ind w:left="1440" w:hanging="360"/>
+      </w:pPr>
+    </w:lvl>
+    <w:lvl w:ilvl="2" w:tplc="0409001B" w:tentative="1">
+      <w:start w:val="1"/>
+      <w:numFmt w:val="lowerRoman"/>
+      <w:lvlText w:val="%3."/>
+      <w:lvlJc w:val="right"/>
+      <w:pPr>
+        <w:ind w:left="2160" w:hanging="180"/>
+      </w:pPr>
+    </w:lvl>
+    <w:lvl w:ilvl="3" w:tplc="0409000F" w:tentative="1">
+      <w:start w:val="1"/>
+      <w:numFmt w:val="decimal"/>
+      <w:lvlText w:val="%4."/>
+      <w:lvlJc w:val="left"/>
+      <w:pPr>
+        <w:ind w:left="2880" w:hanging="360"/>
+      </w:pPr>
+    </w:lvl>
+    <w:lvl w:ilvl="4" w:tplc="04090019" w:tentative="1">
+      <w:start w:val="1"/>
+      <w:numFmt w:val="lowerLetter"/>
+      <w:lvlText w:val="%5."/>
+      <w:lvlJc w:val="left"/>
+      <w:pPr>
+        <w:ind w:left="3600" w:hanging="360"/>
+      </w:pPr>
+    </w:lvl>
+    <w:lvl w:ilvl="5" w:tplc="0409001B" w:tentative="1">
+      <w:start w:val="1"/>
+      <w:numFmt w:val="lowerRoman"/>
+      <w:lvlText w:val="%6."/>
+      <w:lvlJc w:val="right"/>
+      <w:pPr>
+        <w:ind w:left="4320" w:hanging="180"/>
+      </w:pPr>
+    </w:lvl>
+    <w:lvl w:ilvl="6" w:tplc="0409000F" w:tentative="1">
+      <w:start w:val="1"/>
+      <w:numFmt w:val="decimal"/>
+      <w:lvlText w:val="%7."/>
+      <w:lvlJc w:val="left"/>
+      <w:pPr>
+        <w:ind w:left="5040" w:hanging="360"/>
+      </w:pPr>
+    </w:lvl>
+    <w:lvl w:ilvl="7" w:tplc="04090019" w:tentative="1">
+      <w:start w:val="1"/>
+      <w:numFmt w:val="lowerLetter"/>
+      <w:lvlText w:val="%8."/>
+      <w:lvlJc w:val="left"/>
+      <w:pPr>
+        <w:ind w:left="5760" w:hanging="360"/>
+      </w:pPr>
+    </w:lvl>
+    <w:lvl w:ilvl="8" w:tplc="0409001B" w:tentative="1">
+      <w:start w:val="1"/>
+      <w:numFmt w:val="lowerRoman"/>
+      <w:lvlText w:val="%9."/>
+      <w:lvlJc w:val="right"/>
+      <w:pPr>
+        <w:ind w:left="6480" w:hanging="180"/>
+      </w:pPr>
+    </w:lvl>
+  </w:abstractNum>
+  <w:abstractNum w:abstractNumId="4">
+    <w:nsid w:val="75F474F0"/>
+    <w:multiLevelType w:val="hybridMultilevel"/>
+    <w:tmpl w:val="6172B09E"/>
+    <w:lvl w:ilvl="0" w:tplc="0409000F">
+      <w:start w:val="1"/>
+      <w:numFmt w:val="decimal"/>
+      <w:lvlText w:val="%1."/>
+      <w:lvlJc w:val="left"/>
+      <w:pPr>
+        <w:ind w:left="720" w:hanging="360"/>
+      </w:pPr>
+      <w:rPr>
+        <w:rFonts w:hint="default"/>
+      </w:rPr>
+    </w:lvl>
+    <w:lvl w:ilvl="1" w:tplc="04090019" w:tentative="1">
+      <w:start w:val="1"/>
+      <w:numFmt w:val="lowerLetter"/>
+      <w:lvlText w:val="%2."/>
+      <w:lvlJc w:val="left"/>
+      <w:pPr>
+        <w:ind w:left="1440" w:hanging="360"/>
+      </w:pPr>
+    </w:lvl>
+    <w:lvl w:ilvl="2" w:tplc="0409001B" w:tentative="1">
+      <w:start w:val="1"/>
+      <w:numFmt w:val="lowerRoman"/>
+      <w:lvlText w:val="%3."/>
+      <w:lvlJc w:val="right"/>
+      <w:pPr>
+        <w:ind w:left="2160" w:hanging="180"/>
+      </w:pPr>
+    </w:lvl>
+    <w:lvl w:ilvl="3" w:tplc="0409000F" w:tentative="1">
+      <w:start w:val="1"/>
+      <w:numFmt w:val="decimal"/>
+      <w:lvlText w:val="%4."/>
+      <w:lvlJc w:val="left"/>
+      <w:pPr>
+        <w:ind w:left="2880" w:hanging="360"/>
+      </w:pPr>
+    </w:lvl>
+    <w:lvl w:ilvl="4" w:tplc="04090019" w:tentative="1">
+      <w:start w:val="1"/>
+      <w:numFmt w:val="lowerLetter"/>
+      <w:lvlText w:val="%5."/>
+      <w:lvlJc w:val="left"/>
+      <w:pPr>
+        <w:ind w:left="3600" w:hanging="360"/>
+      </w:pPr>
+    </w:lvl>
+    <w:lvl w:ilvl="5" w:tplc="0409001B" w:tentative="1">
+      <w:start w:val="1"/>
+      <w:numFmt w:val="lowerRoman"/>
+      <w:lvlText w:val="%6."/>
+      <w:lvlJc w:val="right"/>
+      <w:pPr>
+        <w:ind w:left="4320" w:hanging="180"/>
+      </w:pPr>
+    </w:lvl>
+    <w:lvl w:ilvl="6" w:tplc="0409000F" w:tentative="1">
+      <w:start w:val="1"/>
+      <w:numFmt w:val="decimal"/>
+      <w:lvlText w:val="%7."/>
+      <w:lvlJc w:val="left"/>
+      <w:pPr>
+        <w:ind w:left="5040" w:hanging="360"/>
+      </w:pPr>
+    </w:lvl>
+    <w:lvl w:ilvl="7" w:tplc="04090019" w:tentative="1">
+      <w:start w:val="1"/>
+      <w:numFmt w:val="lowerLetter"/>
+      <w:lvlText w:val="%8."/>
+      <w:lvlJc w:val="left"/>
+      <w:pPr>
+        <w:ind w:left="5760" w:hanging="360"/>
+      </w:pPr>
+    </w:lvl>
+    <w:lvl w:ilvl="8" w:tplc="0409001B" w:tentative="1">
+      <w:start w:val="1"/>
+      <w:numFmt w:val="lowerRoman"/>
+      <w:lvlText w:val="%9."/>
+      <w:lvlJc w:val="right"/>
+      <w:pPr>
+        <w:ind w:left="6480" w:hanging="180"/>
+      </w:pPr>
+    </w:lvl>
+  </w:abstractNum>
+  <w:abstractNum w:abstractNumId="5">
+    <w:nsid w:val="7F6B0A77"/>
+    <w:multiLevelType w:val="hybridMultilevel"/>
+    <w:tmpl w:val="7784642C"/>
+    <w:lvl w:ilvl="0" w:tplc="04090001">
+      <w:start w:val="1"/>
+      <w:numFmt w:val="bullet"/>
+      <w:lvlText w:val=""/>
+      <w:lvlJc w:val="left"/>
+      <w:pPr>
+        <w:ind w:left="720" w:hanging="360"/>
+      </w:pPr>
+      <w:rPr>
+        <w:rFonts w:ascii="Symbol" w:hAnsi="Symbol" w:hint="default"/>
+      </w:rPr>
+    </w:lvl>
+    <w:lvl w:ilvl="1" w:tplc="04090003" w:tentative="1">
+      <w:start w:val="1"/>
+      <w:numFmt w:val="bullet"/>
+      <w:lvlText w:val="o"/>
+      <w:lvlJc w:val="left"/>
+      <w:pPr>
+        <w:ind w:left="1440" w:hanging="360"/>
+      </w:pPr>
+      <w:rPr>
+        <w:rFonts w:ascii="Courier New" w:hAnsi="Courier New" w:cs="Courier New" w:hint="default"/>
+      </w:rPr>
+    </w:lvl>
+    <w:lvl w:ilvl="2" w:tplc="04090005" w:tentative="1">
+      <w:start w:val="1"/>
+      <w:numFmt w:val="bullet"/>
+      <w:lvlText w:val=""/>
+      <w:lvlJc w:val="left"/>
+      <w:pPr>
+        <w:ind w:left="2160" w:hanging="360"/>
+      </w:pPr>
+      <w:rPr>
+        <w:rFonts w:ascii="Wingdings" w:hAnsi="Wingdings" w:hint="default"/>
+      </w:rPr>
+    </w:lvl>
+    <w:lvl w:ilvl="3" w:tplc="04090001" w:tentative="1">
+      <w:start w:val="1"/>
+      <w:numFmt w:val="bullet"/>
+      <w:lvlText w:val=""/>
+      <w:lvlJc w:val="left"/>
+      <w:pPr>
+        <w:ind w:left="2880" w:hanging="360"/>
+      </w:pPr>
+      <w:rPr>
+        <w:rFonts w:ascii="Symbol" w:hAnsi="Symbol" w:hint="default"/>
+      </w:rPr>
+    </w:lvl>
+    <w:lvl w:ilvl="4" w:tplc="04090003" w:tentative="1">
+      <w:start w:val="1"/>
+      <w:numFmt w:val="bullet"/>
+      <w:lvlText w:val="o"/>
+      <w:lvlJc w:val="left"/>
+      <w:pPr>
+        <w:ind w:left="3600" w:hanging="360"/>
+      </w:pPr>
+      <w:rPr>
+        <w:rFonts w:ascii="Courier New" w:hAnsi="Courier New" w:cs="Courier New" w:hint="default"/>
+      </w:rPr>
+    </w:lvl>
+    <w:lvl w:ilvl="5" w:tplc="04090005" w:tentative="1">
+      <w:start w:val="1"/>
+      <w:numFmt w:val="bullet"/>
+      <w:lvlText w:val=""/>
+      <w:lvlJc w:val="left"/>
+      <w:pPr>
+        <w:ind w:left="4320" w:hanging="360"/>
+      </w:pPr>
+      <w:rPr>
+        <w:rFonts w:ascii="Wingdings" w:hAnsi="Wingdings" w:hint="default"/>
+      </w:rPr>
+    </w:lvl>
+    <w:lvl w:ilvl="6" w:tplc="04090001" w:tentative="1">
+      <w:start w:val="1"/>
+      <w:numFmt w:val="bullet"/>
+      <w:lvlText w:val=""/>
+      <w:lvlJc w:val="left"/>
+      <w:pPr>
+        <w:ind w:left="5040" w:hanging="360"/>
+      </w:pPr>
+      <w:rPr>
+        <w:rFonts w:ascii="Symbol" w:hAnsi="Symbol" w:hint="default"/>
+      </w:rPr>
+    </w:lvl>
+    <w:lvl w:ilvl="7" w:tplc="04090003" w:tentative="1">
+      <w:start w:val="1"/>
+      <w:numFmt w:val="bullet"/>
+      <w:lvlText w:val="o"/>
+      <w:lvlJc w:val="left"/>
+      <w:pPr>
+        <w:ind w:left="5760" w:hanging="360"/>
+      </w:pPr>
+      <w:rPr>
+        <w:rFonts w:ascii="Courier New" w:hAnsi="Courier New" w:cs="Courier New" w:hint="default"/>
+      </w:rPr>
+    </w:lvl>
+    <w:lvl w:ilvl="8" w:tplc="04090005" w:tentative="1">
+      <w:start w:val="1"/>
+      <w:numFmt w:val="bullet"/>
+      <w:lvlText w:val=""/>
+      <w:lvlJc w:val="left"/>
+      <w:pPr>
+        <w:ind w:left="6480" w:hanging="360"/>
+      </w:pPr>
+      <w:rPr>
+        <w:rFonts w:ascii="Wingdings" w:hAnsi="Wingdings" w:hint="default"/>
+      </w:rPr>
+    </w:lvl>
+  </w:abstractNum>
   <w:num w:numId="1">
-    <w:abstractNumId w:val="2"/>
+    <w:abstractNumId w:val="4"/>
   </w:num>
   <w:num w:numId="2">
     <w:abstractNumId w:val="1"/>
   </w:num>
   <w:num w:numId="3">
     <w:abstractNumId w:val="0"/>
+  </w:num>
+  <w:num w:numId="4">
+    <w:abstractNumId w:val="3"/>
+  </w:num>
+  <w:num w:numId="5">
+    <w:abstractNumId w:val="5"/>
+  </w:num>
+  <w:num w:numId="6">
+    <w:abstractNumId w:val="2"/>
   </w:num>
 </w:numbering>
 </file>
@@ -1493,6 +4987,53 @@
     <w:name w:val="Normal"/>
     <w:qFormat/>
   </w:style>
+  <w:style w:type="paragraph" w:styleId="Heading1">
+    <w:name w:val="heading 1"/>
+    <w:basedOn w:val="Normal"/>
+    <w:next w:val="Normal"/>
+    <w:link w:val="Heading1Char"/>
+    <w:uiPriority w:val="9"/>
+    <w:qFormat/>
+    <w:rsid w:val="00E14833"/>
+    <w:pPr>
+      <w:keepNext/>
+      <w:keepLines/>
+      <w:spacing w:before="480" w:after="0"/>
+      <w:outlineLvl w:val="0"/>
+    </w:pPr>
+    <w:rPr>
+      <w:rFonts w:asciiTheme="majorHAnsi" w:eastAsiaTheme="majorEastAsia" w:hAnsiTheme="majorHAnsi" w:cstheme="majorBidi"/>
+      <w:b/>
+      <w:bCs/>
+      <w:color w:val="365F91" w:themeColor="accent1" w:themeShade="BF"/>
+      <w:sz w:val="28"/>
+      <w:szCs w:val="28"/>
+    </w:rPr>
+  </w:style>
+  <w:style w:type="paragraph" w:styleId="Heading2">
+    <w:name w:val="heading 2"/>
+    <w:basedOn w:val="Normal"/>
+    <w:next w:val="Normal"/>
+    <w:link w:val="Heading2Char"/>
+    <w:uiPriority w:val="9"/>
+    <w:unhideWhenUsed/>
+    <w:qFormat/>
+    <w:rsid w:val="00811D7E"/>
+    <w:pPr>
+      <w:keepNext/>
+      <w:keepLines/>
+      <w:spacing w:before="200" w:after="0"/>
+      <w:outlineLvl w:val="1"/>
+    </w:pPr>
+    <w:rPr>
+      <w:rFonts w:asciiTheme="majorHAnsi" w:eastAsiaTheme="majorEastAsia" w:hAnsiTheme="majorHAnsi" w:cstheme="majorBidi"/>
+      <w:b/>
+      <w:bCs/>
+      <w:color w:val="4F81BD" w:themeColor="accent1"/>
+      <w:sz w:val="26"/>
+      <w:szCs w:val="26"/>
+    </w:rPr>
+  </w:style>
   <w:style w:type="character" w:default="1" w:styleId="DefaultParagraphFont">
     <w:name w:val="Default Paragraph Font"/>
     <w:uiPriority w:val="1"/>
@@ -1530,6 +5071,117 @@
       <w:ind w:left="720"/>
       <w:contextualSpacing/>
     </w:pPr>
+  </w:style>
+  <w:style w:type="paragraph" w:styleId="BalloonText">
+    <w:name w:val="Balloon Text"/>
+    <w:basedOn w:val="Normal"/>
+    <w:link w:val="BalloonTextChar"/>
+    <w:uiPriority w:val="99"/>
+    <w:semiHidden/>
+    <w:unhideWhenUsed/>
+    <w:rsid w:val="007B596E"/>
+    <w:pPr>
+      <w:spacing w:after="0" w:line="240" w:lineRule="auto"/>
+    </w:pPr>
+    <w:rPr>
+      <w:rFonts w:ascii="Tahoma" w:hAnsi="Tahoma" w:cs="Tahoma"/>
+      <w:sz w:val="16"/>
+      <w:szCs w:val="16"/>
+    </w:rPr>
+  </w:style>
+  <w:style w:type="character" w:customStyle="1" w:styleId="BalloonTextChar">
+    <w:name w:val="Balloon Text Char"/>
+    <w:basedOn w:val="DefaultParagraphFont"/>
+    <w:link w:val="BalloonText"/>
+    <w:uiPriority w:val="99"/>
+    <w:semiHidden/>
+    <w:rsid w:val="007B596E"/>
+    <w:rPr>
+      <w:rFonts w:ascii="Tahoma" w:hAnsi="Tahoma" w:cs="Tahoma"/>
+      <w:sz w:val="16"/>
+      <w:szCs w:val="16"/>
+    </w:rPr>
+  </w:style>
+  <w:style w:type="character" w:styleId="Hyperlink">
+    <w:name w:val="Hyperlink"/>
+    <w:basedOn w:val="DefaultParagraphFont"/>
+    <w:uiPriority w:val="99"/>
+    <w:semiHidden/>
+    <w:unhideWhenUsed/>
+    <w:rsid w:val="006E1633"/>
+    <w:rPr>
+      <w:color w:val="0000FF"/>
+      <w:u w:val="single"/>
+    </w:rPr>
+  </w:style>
+  <w:style w:type="character" w:customStyle="1" w:styleId="Heading1Char">
+    <w:name w:val="Heading 1 Char"/>
+    <w:basedOn w:val="DefaultParagraphFont"/>
+    <w:link w:val="Heading1"/>
+    <w:uiPriority w:val="9"/>
+    <w:rsid w:val="00E14833"/>
+    <w:rPr>
+      <w:rFonts w:asciiTheme="majorHAnsi" w:eastAsiaTheme="majorEastAsia" w:hAnsiTheme="majorHAnsi" w:cstheme="majorBidi"/>
+      <w:b/>
+      <w:bCs/>
+      <w:color w:val="365F91" w:themeColor="accent1" w:themeShade="BF"/>
+      <w:sz w:val="28"/>
+      <w:szCs w:val="28"/>
+    </w:rPr>
+  </w:style>
+  <w:style w:type="paragraph" w:styleId="Title">
+    <w:name w:val="Title"/>
+    <w:basedOn w:val="Normal"/>
+    <w:next w:val="Normal"/>
+    <w:link w:val="TitleChar"/>
+    <w:uiPriority w:val="10"/>
+    <w:qFormat/>
+    <w:rsid w:val="00E14833"/>
+    <w:pPr>
+      <w:pBdr>
+        <w:bottom w:val="single" w:sz="8" w:space="4" w:color="4F81BD" w:themeColor="accent1"/>
+      </w:pBdr>
+      <w:spacing w:after="300" w:line="240" w:lineRule="auto"/>
+      <w:contextualSpacing/>
+    </w:pPr>
+    <w:rPr>
+      <w:rFonts w:asciiTheme="majorHAnsi" w:eastAsiaTheme="majorEastAsia" w:hAnsiTheme="majorHAnsi" w:cstheme="majorBidi"/>
+      <w:color w:val="17365D" w:themeColor="text2" w:themeShade="BF"/>
+      <w:spacing w:val="5"/>
+      <w:kern w:val="28"/>
+      <w:sz w:val="52"/>
+      <w:szCs w:val="52"/>
+    </w:rPr>
+  </w:style>
+  <w:style w:type="character" w:customStyle="1" w:styleId="TitleChar">
+    <w:name w:val="Title Char"/>
+    <w:basedOn w:val="DefaultParagraphFont"/>
+    <w:link w:val="Title"/>
+    <w:uiPriority w:val="10"/>
+    <w:rsid w:val="00E14833"/>
+    <w:rPr>
+      <w:rFonts w:asciiTheme="majorHAnsi" w:eastAsiaTheme="majorEastAsia" w:hAnsiTheme="majorHAnsi" w:cstheme="majorBidi"/>
+      <w:color w:val="17365D" w:themeColor="text2" w:themeShade="BF"/>
+      <w:spacing w:val="5"/>
+      <w:kern w:val="28"/>
+      <w:sz w:val="52"/>
+      <w:szCs w:val="52"/>
+    </w:rPr>
+  </w:style>
+  <w:style w:type="character" w:customStyle="1" w:styleId="Heading2Char">
+    <w:name w:val="Heading 2 Char"/>
+    <w:basedOn w:val="DefaultParagraphFont"/>
+    <w:link w:val="Heading2"/>
+    <w:uiPriority w:val="9"/>
+    <w:rsid w:val="00811D7E"/>
+    <w:rPr>
+      <w:rFonts w:asciiTheme="majorHAnsi" w:eastAsiaTheme="majorEastAsia" w:hAnsiTheme="majorHAnsi" w:cstheme="majorBidi"/>
+      <w:b/>
+      <w:bCs/>
+      <w:color w:val="4F81BD" w:themeColor="accent1"/>
+      <w:sz w:val="26"/>
+      <w:szCs w:val="26"/>
+    </w:rPr>
   </w:style>
 </w:styles>
 </file>
@@ -1694,6 +5346,53 @@
     <w:name w:val="Normal"/>
     <w:qFormat/>
   </w:style>
+  <w:style w:type="paragraph" w:styleId="Heading1">
+    <w:name w:val="heading 1"/>
+    <w:basedOn w:val="Normal"/>
+    <w:next w:val="Normal"/>
+    <w:link w:val="Heading1Char"/>
+    <w:uiPriority w:val="9"/>
+    <w:qFormat/>
+    <w:rsid w:val="00E14833"/>
+    <w:pPr>
+      <w:keepNext/>
+      <w:keepLines/>
+      <w:spacing w:before="480" w:after="0"/>
+      <w:outlineLvl w:val="0"/>
+    </w:pPr>
+    <w:rPr>
+      <w:rFonts w:asciiTheme="majorHAnsi" w:eastAsiaTheme="majorEastAsia" w:hAnsiTheme="majorHAnsi" w:cstheme="majorBidi"/>
+      <w:b/>
+      <w:bCs/>
+      <w:color w:val="365F91" w:themeColor="accent1" w:themeShade="BF"/>
+      <w:sz w:val="28"/>
+      <w:szCs w:val="28"/>
+    </w:rPr>
+  </w:style>
+  <w:style w:type="paragraph" w:styleId="Heading2">
+    <w:name w:val="heading 2"/>
+    <w:basedOn w:val="Normal"/>
+    <w:next w:val="Normal"/>
+    <w:link w:val="Heading2Char"/>
+    <w:uiPriority w:val="9"/>
+    <w:unhideWhenUsed/>
+    <w:qFormat/>
+    <w:rsid w:val="00811D7E"/>
+    <w:pPr>
+      <w:keepNext/>
+      <w:keepLines/>
+      <w:spacing w:before="200" w:after="0"/>
+      <w:outlineLvl w:val="1"/>
+    </w:pPr>
+    <w:rPr>
+      <w:rFonts w:asciiTheme="majorHAnsi" w:eastAsiaTheme="majorEastAsia" w:hAnsiTheme="majorHAnsi" w:cstheme="majorBidi"/>
+      <w:b/>
+      <w:bCs/>
+      <w:color w:val="4F81BD" w:themeColor="accent1"/>
+      <w:sz w:val="26"/>
+      <w:szCs w:val="26"/>
+    </w:rPr>
+  </w:style>
   <w:style w:type="character" w:default="1" w:styleId="DefaultParagraphFont">
     <w:name w:val="Default Paragraph Font"/>
     <w:uiPriority w:val="1"/>
@@ -1731,6 +5430,117 @@
       <w:ind w:left="720"/>
       <w:contextualSpacing/>
     </w:pPr>
+  </w:style>
+  <w:style w:type="paragraph" w:styleId="BalloonText">
+    <w:name w:val="Balloon Text"/>
+    <w:basedOn w:val="Normal"/>
+    <w:link w:val="BalloonTextChar"/>
+    <w:uiPriority w:val="99"/>
+    <w:semiHidden/>
+    <w:unhideWhenUsed/>
+    <w:rsid w:val="007B596E"/>
+    <w:pPr>
+      <w:spacing w:after="0" w:line="240" w:lineRule="auto"/>
+    </w:pPr>
+    <w:rPr>
+      <w:rFonts w:ascii="Tahoma" w:hAnsi="Tahoma" w:cs="Tahoma"/>
+      <w:sz w:val="16"/>
+      <w:szCs w:val="16"/>
+    </w:rPr>
+  </w:style>
+  <w:style w:type="character" w:customStyle="1" w:styleId="BalloonTextChar">
+    <w:name w:val="Balloon Text Char"/>
+    <w:basedOn w:val="DefaultParagraphFont"/>
+    <w:link w:val="BalloonText"/>
+    <w:uiPriority w:val="99"/>
+    <w:semiHidden/>
+    <w:rsid w:val="007B596E"/>
+    <w:rPr>
+      <w:rFonts w:ascii="Tahoma" w:hAnsi="Tahoma" w:cs="Tahoma"/>
+      <w:sz w:val="16"/>
+      <w:szCs w:val="16"/>
+    </w:rPr>
+  </w:style>
+  <w:style w:type="character" w:styleId="Hyperlink">
+    <w:name w:val="Hyperlink"/>
+    <w:basedOn w:val="DefaultParagraphFont"/>
+    <w:uiPriority w:val="99"/>
+    <w:semiHidden/>
+    <w:unhideWhenUsed/>
+    <w:rsid w:val="006E1633"/>
+    <w:rPr>
+      <w:color w:val="0000FF"/>
+      <w:u w:val="single"/>
+    </w:rPr>
+  </w:style>
+  <w:style w:type="character" w:customStyle="1" w:styleId="Heading1Char">
+    <w:name w:val="Heading 1 Char"/>
+    <w:basedOn w:val="DefaultParagraphFont"/>
+    <w:link w:val="Heading1"/>
+    <w:uiPriority w:val="9"/>
+    <w:rsid w:val="00E14833"/>
+    <w:rPr>
+      <w:rFonts w:asciiTheme="majorHAnsi" w:eastAsiaTheme="majorEastAsia" w:hAnsiTheme="majorHAnsi" w:cstheme="majorBidi"/>
+      <w:b/>
+      <w:bCs/>
+      <w:color w:val="365F91" w:themeColor="accent1" w:themeShade="BF"/>
+      <w:sz w:val="28"/>
+      <w:szCs w:val="28"/>
+    </w:rPr>
+  </w:style>
+  <w:style w:type="paragraph" w:styleId="Title">
+    <w:name w:val="Title"/>
+    <w:basedOn w:val="Normal"/>
+    <w:next w:val="Normal"/>
+    <w:link w:val="TitleChar"/>
+    <w:uiPriority w:val="10"/>
+    <w:qFormat/>
+    <w:rsid w:val="00E14833"/>
+    <w:pPr>
+      <w:pBdr>
+        <w:bottom w:val="single" w:sz="8" w:space="4" w:color="4F81BD" w:themeColor="accent1"/>
+      </w:pBdr>
+      <w:spacing w:after="300" w:line="240" w:lineRule="auto"/>
+      <w:contextualSpacing/>
+    </w:pPr>
+    <w:rPr>
+      <w:rFonts w:asciiTheme="majorHAnsi" w:eastAsiaTheme="majorEastAsia" w:hAnsiTheme="majorHAnsi" w:cstheme="majorBidi"/>
+      <w:color w:val="17365D" w:themeColor="text2" w:themeShade="BF"/>
+      <w:spacing w:val="5"/>
+      <w:kern w:val="28"/>
+      <w:sz w:val="52"/>
+      <w:szCs w:val="52"/>
+    </w:rPr>
+  </w:style>
+  <w:style w:type="character" w:customStyle="1" w:styleId="TitleChar">
+    <w:name w:val="Title Char"/>
+    <w:basedOn w:val="DefaultParagraphFont"/>
+    <w:link w:val="Title"/>
+    <w:uiPriority w:val="10"/>
+    <w:rsid w:val="00E14833"/>
+    <w:rPr>
+      <w:rFonts w:asciiTheme="majorHAnsi" w:eastAsiaTheme="majorEastAsia" w:hAnsiTheme="majorHAnsi" w:cstheme="majorBidi"/>
+      <w:color w:val="17365D" w:themeColor="text2" w:themeShade="BF"/>
+      <w:spacing w:val="5"/>
+      <w:kern w:val="28"/>
+      <w:sz w:val="52"/>
+      <w:szCs w:val="52"/>
+    </w:rPr>
+  </w:style>
+  <w:style w:type="character" w:customStyle="1" w:styleId="Heading2Char">
+    <w:name w:val="Heading 2 Char"/>
+    <w:basedOn w:val="DefaultParagraphFont"/>
+    <w:link w:val="Heading2"/>
+    <w:uiPriority w:val="9"/>
+    <w:rsid w:val="00811D7E"/>
+    <w:rPr>
+      <w:rFonts w:asciiTheme="majorHAnsi" w:eastAsiaTheme="majorEastAsia" w:hAnsiTheme="majorHAnsi" w:cstheme="majorBidi"/>
+      <w:b/>
+      <w:bCs/>
+      <w:color w:val="4F81BD" w:themeColor="accent1"/>
+      <w:sz w:val="26"/>
+      <w:szCs w:val="26"/>
+    </w:rPr>
   </w:style>
 </w:styles>
 </file>
@@ -2018,4 +5828,16 @@
   <a:objectDefaults/>
   <a:extraClrSchemeLst/>
 </a:theme>
+</file>
+
+<file path=customXml/item1.xml><?xml version="1.0" encoding="utf-8"?>
+<b:Sources xmlns:b="http://schemas.openxmlformats.org/officeDocument/2006/bibliography" xmlns="http://schemas.openxmlformats.org/officeDocument/2006/bibliography" SelectedStyle="\APA.XSL" StyleName="APA"/>
+</file>
+
+<file path=customXml/itemProps1.xml><?xml version="1.0" encoding="utf-8"?>
+<ds:datastoreItem xmlns:ds="http://schemas.openxmlformats.org/officeDocument/2006/customXml" ds:itemID="{DE5382B9-F567-45A9-B519-033BBB9BC71F}">
+  <ds:schemaRefs>
+    <ds:schemaRef ds:uri="http://schemas.openxmlformats.org/officeDocument/2006/bibliography"/>
+  </ds:schemaRefs>
+</ds:datastoreItem>
 </file>
</xml_diff>